<commit_message>
#426 support doughnut chart and combo chart
</commit_message>
<xml_diff>
--- a/src/test/resources/template/reference_chart.docx
+++ b/src/test/resources/template/reference_chart.docx
@@ -1,6 +1,6 @@
 
 <file path=word/document.xml><?xml version="1.0" encoding="utf-8"?>
-<w:document xmlns:wpc="http://schemas.microsoft.com/office/word/2010/wordprocessingCanvas" xmlns:mo="http://schemas.microsoft.com/office/mac/office/2008/main" xmlns:mc="http://schemas.openxmlformats.org/markup-compatibility/2006" xmlns:mv="urn:schemas-microsoft-com:mac:vml" xmlns:o="urn:schemas-microsoft-com:office:office" xmlns:r="http://schemas.openxmlformats.org/officeDocument/2006/relationships" xmlns:m="http://schemas.openxmlformats.org/officeDocument/2006/math" xmlns:v="urn:schemas-microsoft-com:vml" xmlns:wp14="http://schemas.microsoft.com/office/word/2010/wordprocessingDrawing" xmlns:wp="http://schemas.openxmlformats.org/drawingml/2006/wordprocessingDrawing" xmlns:w10="urn:schemas-microsoft-com:office:word" xmlns:w="http://schemas.openxmlformats.org/wordprocessingml/2006/main" xmlns:w14="http://schemas.microsoft.com/office/word/2010/wordml" xmlns:wpg="http://schemas.microsoft.com/office/word/2010/wordprocessingGroup" xmlns:wpi="http://schemas.microsoft.com/office/word/2010/wordprocessingInk" xmlns:wne="http://schemas.microsoft.com/office/word/2006/wordml" xmlns:wps="http://schemas.microsoft.com/office/word/2010/wordprocessingShape" mc:Ignorable="w14 wp14">
+<w:document xmlns:wpc="http://schemas.microsoft.com/office/word/2010/wordprocessingCanvas" xmlns:cx="http://schemas.microsoft.com/office/drawing/2014/chartex" xmlns:cx1="http://schemas.microsoft.com/office/drawing/2015/9/8/chartex" xmlns:cx2="http://schemas.microsoft.com/office/drawing/2015/10/21/chartex" xmlns:cx3="http://schemas.microsoft.com/office/drawing/2016/5/9/chartex" xmlns:cx4="http://schemas.microsoft.com/office/drawing/2016/5/10/chartex" xmlns:cx5="http://schemas.microsoft.com/office/drawing/2016/5/11/chartex" xmlns:cx6="http://schemas.microsoft.com/office/drawing/2016/5/12/chartex" xmlns:cx7="http://schemas.microsoft.com/office/drawing/2016/5/13/chartex" xmlns:cx8="http://schemas.microsoft.com/office/drawing/2016/5/14/chartex" xmlns:mc="http://schemas.openxmlformats.org/markup-compatibility/2006" xmlns:aink="http://schemas.microsoft.com/office/drawing/2016/ink" xmlns:am3d="http://schemas.microsoft.com/office/drawing/2017/model3d" xmlns:o="urn:schemas-microsoft-com:office:office" xmlns:r="http://schemas.openxmlformats.org/officeDocument/2006/relationships" xmlns:m="http://schemas.openxmlformats.org/officeDocument/2006/math" xmlns:v="urn:schemas-microsoft-com:vml" xmlns:wp14="http://schemas.microsoft.com/office/word/2010/wordprocessingDrawing" xmlns:wp="http://schemas.openxmlformats.org/drawingml/2006/wordprocessingDrawing" xmlns:w10="urn:schemas-microsoft-com:office:word" xmlns:w="http://schemas.openxmlformats.org/wordprocessingml/2006/main" xmlns:w14="http://schemas.microsoft.com/office/word/2010/wordml" xmlns:w15="http://schemas.microsoft.com/office/word/2012/wordml" xmlns:w16cex="http://schemas.microsoft.com/office/word/2018/wordml/cex" xmlns:w16cid="http://schemas.microsoft.com/office/word/2016/wordml/cid" xmlns:w16="http://schemas.microsoft.com/office/word/2018/wordml" xmlns:w16se="http://schemas.microsoft.com/office/word/2015/wordml/symex" xmlns:wpg="http://schemas.microsoft.com/office/word/2010/wordprocessingGroup" xmlns:wpi="http://schemas.microsoft.com/office/word/2010/wordprocessingInk" xmlns:wne="http://schemas.microsoft.com/office/word/2006/wordml" xmlns:wps="http://schemas.microsoft.com/office/word/2010/wordprocessingShape" mc:Ignorable="w14 w15 w16se w16cid w16 w16cex wp14">
   <w:body>
     <w:p>
       <w:pPr>
@@ -40,6 +40,46 @@
             <wp:extent cx="5486400" cy="3475567"/>
             <wp:effectExtent l="0" t="0" r="25400" b="29845"/>
             <wp:docPr id="7" name="图表 7" title="{{barChart}}"/>
+            <wp:cNvGraphicFramePr/>
+            <a:graphic xmlns:a="http://schemas.openxmlformats.org/drawingml/2006/main">
+              <a:graphicData uri="http://schemas.openxmlformats.org/drawingml/2006/chart">
+                <c:chart xmlns:c="http://schemas.openxmlformats.org/drawingml/2006/chart" xmlns:r="http://schemas.openxmlformats.org/officeDocument/2006/relationships" r:id="rId4"/>
+              </a:graphicData>
+            </a:graphic>
+          </wp:inline>
+        </w:drawing>
+      </w:r>
+    </w:p>
+    <w:p>
+      <w:pPr>
+        <w:rPr>
+          <w:lang w:eastAsia="zh-CN"/>
+        </w:rPr>
+      </w:pPr>
+      <w:r>
+        <w:rPr>
+          <w:rFonts w:hint="eastAsia"/>
+          <w:lang w:eastAsia="zh-CN"/>
+        </w:rPr>
+        <w:t>垂直柱形图</w:t>
+      </w:r>
+    </w:p>
+    <w:p>
+      <w:pPr>
+        <w:rPr>
+          <w:lang w:eastAsia="zh-CN"/>
+        </w:rPr>
+      </w:pPr>
+      <w:r>
+        <w:rPr>
+          <w:noProof/>
+          <w:lang w:val="en-US" w:eastAsia="zh-CN"/>
+        </w:rPr>
+        <w:drawing>
+          <wp:inline distT="0" distB="0" distL="0" distR="0" wp14:anchorId="2A85E8FE" wp14:editId="2651C1F3">
+            <wp:extent cx="5486400" cy="4356100"/>
+            <wp:effectExtent l="0" t="0" r="25400" b="12700"/>
+            <wp:docPr id="9" name="图表 9" title="{{VBarChart}}"/>
             <wp:cNvGraphicFramePr/>
             <a:graphic xmlns:a="http://schemas.openxmlformats.org/drawingml/2006/main">
               <a:graphicData uri="http://schemas.openxmlformats.org/drawingml/2006/chart">
@@ -56,12 +96,26 @@
           <w:lang w:eastAsia="zh-CN"/>
         </w:rPr>
       </w:pPr>
+    </w:p>
+    <w:p>
+      <w:pPr>
+        <w:rPr>
+          <w:lang w:eastAsia="zh-CN"/>
+        </w:rPr>
+      </w:pPr>
+    </w:p>
+    <w:p>
+      <w:pPr>
+        <w:rPr>
+          <w:lang w:eastAsia="zh-CN"/>
+        </w:rPr>
+      </w:pPr>
       <w:r>
         <w:rPr>
           <w:rFonts w:hint="eastAsia"/>
           <w:lang w:eastAsia="zh-CN"/>
         </w:rPr>
-        <w:t>垂直柱形图</w:t>
+        <w:t>饼图</w:t>
       </w:r>
     </w:p>
     <w:p>
@@ -72,14 +126,15 @@
       </w:pPr>
       <w:r>
         <w:rPr>
+          <w:rFonts w:hint="eastAsia"/>
           <w:noProof/>
           <w:lang w:val="en-US" w:eastAsia="zh-CN"/>
         </w:rPr>
         <w:drawing>
-          <wp:inline distT="0" distB="0" distL="0" distR="0" wp14:anchorId="2A85E8FE" wp14:editId="2651C1F3">
-            <wp:extent cx="5486400" cy="4356100"/>
-            <wp:effectExtent l="0" t="0" r="25400" b="12700"/>
-            <wp:docPr id="9" name="图表 9" title="{{VBarChart}}"/>
+          <wp:inline distT="0" distB="0" distL="0" distR="0" wp14:anchorId="3AD3ADF8" wp14:editId="7B872D19">
+            <wp:extent cx="5486400" cy="3200400"/>
+            <wp:effectExtent l="0" t="0" r="25400" b="25400"/>
+            <wp:docPr id="2" name="图表 2" title="{{pieChart}}"/>
             <wp:cNvGraphicFramePr/>
             <a:graphic xmlns:a="http://schemas.openxmlformats.org/drawingml/2006/main">
               <a:graphicData uri="http://schemas.openxmlformats.org/drawingml/2006/chart">
@@ -96,26 +151,12 @@
           <w:lang w:eastAsia="zh-CN"/>
         </w:rPr>
       </w:pPr>
-    </w:p>
-    <w:p>
-      <w:pPr>
-        <w:rPr>
-          <w:lang w:eastAsia="zh-CN"/>
-        </w:rPr>
-      </w:pPr>
-    </w:p>
-    <w:p>
-      <w:pPr>
-        <w:rPr>
-          <w:lang w:eastAsia="zh-CN"/>
-        </w:rPr>
-      </w:pPr>
       <w:r>
         <w:rPr>
           <w:rFonts w:hint="eastAsia"/>
           <w:lang w:eastAsia="zh-CN"/>
         </w:rPr>
-        <w:t>饼图</w:t>
+        <w:t>折线图</w:t>
       </w:r>
     </w:p>
     <w:p>
@@ -131,10 +172,10 @@
           <w:lang w:val="en-US" w:eastAsia="zh-CN"/>
         </w:rPr>
         <w:drawing>
-          <wp:inline distT="0" distB="0" distL="0" distR="0" wp14:anchorId="3AD3ADF8" wp14:editId="7B872D19">
+          <wp:inline distT="0" distB="0" distL="0" distR="0" wp14:anchorId="43386316" wp14:editId="2A473AA5">
             <wp:extent cx="5486400" cy="3200400"/>
             <wp:effectExtent l="0" t="0" r="25400" b="25400"/>
-            <wp:docPr id="2" name="图表 2" title="{{pieChart}}"/>
+            <wp:docPr id="4" name="图表 4" title="{{lineChart}}"/>
             <wp:cNvGraphicFramePr/>
             <a:graphic xmlns:a="http://schemas.openxmlformats.org/drawingml/2006/main">
               <a:graphicData uri="http://schemas.openxmlformats.org/drawingml/2006/chart">
@@ -151,12 +192,47 @@
           <w:lang w:eastAsia="zh-CN"/>
         </w:rPr>
       </w:pPr>
+    </w:p>
+    <w:p>
+      <w:pPr>
+        <w:rPr>
+          <w:lang w:eastAsia="zh-CN"/>
+        </w:rPr>
+      </w:pPr>
+    </w:p>
+    <w:p>
+      <w:pPr>
+        <w:rPr>
+          <w:lang w:eastAsia="zh-CN"/>
+        </w:rPr>
+      </w:pPr>
+    </w:p>
+    <w:p>
+      <w:pPr>
+        <w:rPr>
+          <w:lang w:eastAsia="zh-CN"/>
+        </w:rPr>
+      </w:pPr>
+    </w:p>
+    <w:p>
+      <w:pPr>
+        <w:rPr>
+          <w:lang w:eastAsia="zh-CN"/>
+        </w:rPr>
+      </w:pPr>
+    </w:p>
+    <w:p>
+      <w:pPr>
+        <w:rPr>
+          <w:lang w:eastAsia="zh-CN"/>
+        </w:rPr>
+      </w:pPr>
       <w:r>
         <w:rPr>
           <w:rFonts w:hint="eastAsia"/>
           <w:lang w:eastAsia="zh-CN"/>
         </w:rPr>
-        <w:t>折线图</w:t>
+        <w:t>雷达图</w:t>
       </w:r>
     </w:p>
     <w:p>
@@ -172,10 +248,10 @@
           <w:lang w:val="en-US" w:eastAsia="zh-CN"/>
         </w:rPr>
         <w:drawing>
-          <wp:inline distT="0" distB="0" distL="0" distR="0" wp14:anchorId="43386316" wp14:editId="2A473AA5">
+          <wp:inline distT="0" distB="0" distL="0" distR="0" wp14:anchorId="34F9C351" wp14:editId="3234FB95">
             <wp:extent cx="5486400" cy="3200400"/>
             <wp:effectExtent l="0" t="0" r="25400" b="25400"/>
-            <wp:docPr id="4" name="图表 4" title="{{lineChart}}"/>
+            <wp:docPr id="5" name="图表 5" title="{{redarChart}}"/>
             <wp:cNvGraphicFramePr/>
             <a:graphic xmlns:a="http://schemas.openxmlformats.org/drawingml/2006/main">
               <a:graphicData uri="http://schemas.openxmlformats.org/drawingml/2006/chart">
@@ -192,47 +268,12 @@
           <w:lang w:eastAsia="zh-CN"/>
         </w:rPr>
       </w:pPr>
-    </w:p>
-    <w:p>
-      <w:pPr>
-        <w:rPr>
-          <w:lang w:eastAsia="zh-CN"/>
-        </w:rPr>
-      </w:pPr>
-    </w:p>
-    <w:p>
-      <w:pPr>
-        <w:rPr>
-          <w:lang w:eastAsia="zh-CN"/>
-        </w:rPr>
-      </w:pPr>
-    </w:p>
-    <w:p>
-      <w:pPr>
-        <w:rPr>
-          <w:lang w:eastAsia="zh-CN"/>
-        </w:rPr>
-      </w:pPr>
-    </w:p>
-    <w:p>
-      <w:pPr>
-        <w:rPr>
-          <w:lang w:eastAsia="zh-CN"/>
-        </w:rPr>
-      </w:pPr>
-    </w:p>
-    <w:p>
-      <w:pPr>
-        <w:rPr>
-          <w:lang w:eastAsia="zh-CN"/>
-        </w:rPr>
-      </w:pPr>
       <w:r>
         <w:rPr>
           <w:rFonts w:hint="eastAsia"/>
           <w:lang w:eastAsia="zh-CN"/>
         </w:rPr>
-        <w:t>雷达图</w:t>
+        <w:t>环形图</w:t>
       </w:r>
     </w:p>
     <w:p>
@@ -248,10 +289,10 @@
           <w:lang w:val="en-US" w:eastAsia="zh-CN"/>
         </w:rPr>
         <w:drawing>
-          <wp:inline distT="0" distB="0" distL="0" distR="0" wp14:anchorId="34F9C351" wp14:editId="3234FB95">
-            <wp:extent cx="5486400" cy="3200400"/>
-            <wp:effectExtent l="0" t="0" r="25400" b="25400"/>
-            <wp:docPr id="5" name="图表 5" title="{{redarChart}}"/>
+          <wp:inline distT="0" distB="0" distL="0" distR="0" wp14:anchorId="6FE43AE7" wp14:editId="2AC93BC7">
+            <wp:extent cx="5486400" cy="3725333"/>
+            <wp:effectExtent l="0" t="0" r="25400" b="34290"/>
+            <wp:docPr id="6" name="图表 6" title="{{doughnutChart}}"/>
             <wp:cNvGraphicFramePr/>
             <a:graphic xmlns:a="http://schemas.openxmlformats.org/drawingml/2006/main">
               <a:graphicData uri="http://schemas.openxmlformats.org/drawingml/2006/chart">
@@ -268,12 +309,33 @@
           <w:lang w:eastAsia="zh-CN"/>
         </w:rPr>
       </w:pPr>
+    </w:p>
+    <w:p>
+      <w:pPr>
+        <w:rPr>
+          <w:lang w:eastAsia="zh-CN"/>
+        </w:rPr>
+      </w:pPr>
+    </w:p>
+    <w:p>
+      <w:pPr>
+        <w:rPr>
+          <w:lang w:eastAsia="zh-CN"/>
+        </w:rPr>
+      </w:pPr>
+    </w:p>
+    <w:p>
+      <w:pPr>
+        <w:rPr>
+          <w:lang w:eastAsia="zh-CN"/>
+        </w:rPr>
+      </w:pPr>
       <w:r>
         <w:rPr>
           <w:rFonts w:hint="eastAsia"/>
           <w:lang w:eastAsia="zh-CN"/>
         </w:rPr>
-        <w:t>环形图</w:t>
+        <w:t>面积图</w:t>
       </w:r>
     </w:p>
     <w:p>
@@ -289,10 +351,10 @@
           <w:lang w:val="en-US" w:eastAsia="zh-CN"/>
         </w:rPr>
         <w:drawing>
-          <wp:inline distT="0" distB="0" distL="0" distR="0" wp14:anchorId="6FE43AE7" wp14:editId="2AC93BC7">
-            <wp:extent cx="5486400" cy="3725333"/>
-            <wp:effectExtent l="0" t="0" r="25400" b="34290"/>
-            <wp:docPr id="6" name="图表 6" title="{{doughnutChart}}"/>
+          <wp:inline distT="0" distB="0" distL="0" distR="0" wp14:anchorId="7CD4F218" wp14:editId="2ABB8510">
+            <wp:extent cx="5486400" cy="3200400"/>
+            <wp:effectExtent l="0" t="0" r="25400" b="25400"/>
+            <wp:docPr id="1" name="图表 1" title="{{areaChart}}"/>
             <wp:cNvGraphicFramePr/>
             <a:graphic xmlns:a="http://schemas.openxmlformats.org/drawingml/2006/main">
               <a:graphicData uri="http://schemas.openxmlformats.org/drawingml/2006/chart">
@@ -306,41 +368,22 @@
     <w:p>
       <w:pPr>
         <w:rPr>
+          <w:lang w:eastAsia="zh-CN"/>
+        </w:rPr>
+      </w:pPr>
+      <w:r>
+        <w:rPr>
           <w:rFonts w:hint="eastAsia"/>
           <w:lang w:eastAsia="zh-CN"/>
         </w:rPr>
-      </w:pPr>
-    </w:p>
-    <w:p>
-      <w:pPr>
+        <w:t>3D</w:t>
+      </w:r>
+      <w:r>
         <w:rPr>
           <w:rFonts w:hint="eastAsia"/>
           <w:lang w:eastAsia="zh-CN"/>
         </w:rPr>
-      </w:pPr>
-    </w:p>
-    <w:p>
-      <w:pPr>
-        <w:rPr>
-          <w:rFonts w:hint="eastAsia"/>
-          <w:lang w:eastAsia="zh-CN"/>
-        </w:rPr>
-      </w:pPr>
-    </w:p>
-    <w:p>
-      <w:pPr>
-        <w:rPr>
-          <w:lang w:eastAsia="zh-CN"/>
-        </w:rPr>
-      </w:pPr>
-      <w:bookmarkStart w:id="0" w:name="_GoBack"/>
-      <w:bookmarkEnd w:id="0"/>
-      <w:r>
-        <w:rPr>
-          <w:rFonts w:hint="eastAsia"/>
-          <w:lang w:eastAsia="zh-CN"/>
-        </w:rPr>
-        <w:t>面积图</w:t>
+        <w:t>柱形图</w:t>
       </w:r>
     </w:p>
     <w:p>
@@ -356,10 +399,10 @@
           <w:lang w:val="en-US" w:eastAsia="zh-CN"/>
         </w:rPr>
         <w:drawing>
-          <wp:inline distT="0" distB="0" distL="0" distR="0" wp14:anchorId="7CD4F218" wp14:editId="2ABB8510">
+          <wp:inline distT="0" distB="0" distL="0" distR="0" wp14:anchorId="380B65DC" wp14:editId="57166B7B">
             <wp:extent cx="5486400" cy="3200400"/>
             <wp:effectExtent l="0" t="0" r="25400" b="25400"/>
-            <wp:docPr id="1" name="图表 1" title="{{areaChart}}"/>
+            <wp:docPr id="3" name="图表 3" title="{{3dBarChart}}"/>
             <wp:cNvGraphicFramePr/>
             <a:graphic xmlns:a="http://schemas.openxmlformats.org/drawingml/2006/main">
               <a:graphicData uri="http://schemas.openxmlformats.org/drawingml/2006/chart">
@@ -376,24 +419,47 @@
           <w:lang w:eastAsia="zh-CN"/>
         </w:rPr>
       </w:pPr>
+    </w:p>
+    <w:p>
+      <w:pPr>
+        <w:rPr>
+          <w:lang w:eastAsia="zh-CN"/>
+        </w:rPr>
+      </w:pPr>
+    </w:p>
+    <w:p>
+      <w:pPr>
+        <w:rPr>
+          <w:lang w:eastAsia="zh-CN"/>
+        </w:rPr>
+      </w:pPr>
+    </w:p>
+    <w:p>
+      <w:pPr>
+        <w:rPr>
+          <w:lang w:eastAsia="zh-CN"/>
+        </w:rPr>
+      </w:pPr>
+    </w:p>
+    <w:p>
+      <w:pPr>
+        <w:rPr>
+          <w:lang w:eastAsia="zh-CN"/>
+        </w:rPr>
+      </w:pPr>
       <w:r>
         <w:rPr>
           <w:rFonts w:hint="eastAsia"/>
           <w:lang w:eastAsia="zh-CN"/>
         </w:rPr>
-        <w:t>3D</w:t>
-      </w:r>
-      <w:r>
-        <w:rPr>
-          <w:rFonts w:hint="eastAsia"/>
-          <w:lang w:eastAsia="zh-CN"/>
-        </w:rPr>
-        <w:t>柱形图</w:t>
+        <w:lastRenderedPageBreak/>
+        <w:t>组合图</w:t>
       </w:r>
     </w:p>
     <w:p>
       <w:pPr>
         <w:rPr>
+          <w:rFonts w:hint="eastAsia"/>
           <w:lang w:eastAsia="zh-CN"/>
         </w:rPr>
       </w:pPr>
@@ -401,13 +467,13 @@
         <w:rPr>
           <w:rFonts w:hint="eastAsia"/>
           <w:noProof/>
-          <w:lang w:val="en-US" w:eastAsia="zh-CN"/>
+          <w:lang w:eastAsia="zh-CN"/>
         </w:rPr>
         <w:drawing>
-          <wp:inline distT="0" distB="0" distL="0" distR="0" wp14:anchorId="380B65DC" wp14:editId="57166B7B">
+          <wp:inline distT="0" distB="0" distL="0" distR="0" wp14:anchorId="0D4563DD" wp14:editId="614CD265">
             <wp:extent cx="5486400" cy="3200400"/>
-            <wp:effectExtent l="0" t="0" r="25400" b="25400"/>
-            <wp:docPr id="3" name="图表 3" title="{{3dBarChart}}"/>
+            <wp:effectExtent l="0" t="0" r="12700" b="12700"/>
+            <wp:docPr id="8" name="图表 8" descr="{{combChart}}"/>
             <wp:cNvGraphicFramePr/>
             <a:graphic xmlns:a="http://schemas.openxmlformats.org/drawingml/2006/main">
               <a:graphicData uri="http://schemas.openxmlformats.org/drawingml/2006/chart">
@@ -418,7 +484,6 @@
         </w:drawing>
       </w:r>
     </w:p>
-    <w:p/>
     <w:sectPr>
       <w:pgSz w:w="11906" w:h="16838"/>
       <w:pgMar w:top="1440" w:right="1440" w:bottom="1440" w:left="1440" w:header="708" w:footer="708" w:gutter="0"/>
@@ -430,7 +495,7 @@
 </file>
 
 <file path=word/styles.xml><?xml version="1.0" encoding="utf-8"?>
-<w:styles xmlns:mc="http://schemas.openxmlformats.org/markup-compatibility/2006" xmlns:r="http://schemas.openxmlformats.org/officeDocument/2006/relationships" xmlns:w="http://schemas.openxmlformats.org/wordprocessingml/2006/main" xmlns:w14="http://schemas.microsoft.com/office/word/2010/wordml" mc:Ignorable="w14">
+<w:styles xmlns:mc="http://schemas.openxmlformats.org/markup-compatibility/2006" xmlns:r="http://schemas.openxmlformats.org/officeDocument/2006/relationships" xmlns:w="http://schemas.openxmlformats.org/wordprocessingml/2006/main" xmlns:w14="http://schemas.microsoft.com/office/word/2010/wordml" xmlns:w15="http://schemas.microsoft.com/office/word/2012/wordml" xmlns:w16cex="http://schemas.microsoft.com/office/word/2018/wordml/cex" xmlns:w16cid="http://schemas.microsoft.com/office/word/2016/wordml/cid" xmlns:w16="http://schemas.microsoft.com/office/word/2018/wordml" xmlns:w16se="http://schemas.microsoft.com/office/word/2015/wordml/symex" mc:Ignorable="w14 w15 w16se w16cid w16 w16cex">
   <w:docDefaults>
     <w:rPrDefault>
       <w:rPr>
@@ -446,156 +511,379 @@
       </w:pPr>
     </w:pPrDefault>
   </w:docDefaults>
-  <w:latentStyles w:defLockedState="0" w:defUIPriority="99" w:defSemiHidden="1" w:defUnhideWhenUsed="1" w:defQFormat="0" w:count="276">
-    <w:lsdException w:name="Normal" w:semiHidden="0" w:uiPriority="0" w:unhideWhenUsed="0" w:qFormat="1"/>
-    <w:lsdException w:name="heading 1" w:semiHidden="0" w:uiPriority="9" w:unhideWhenUsed="0" w:qFormat="1"/>
-    <w:lsdException w:name="heading 2" w:uiPriority="9" w:qFormat="1"/>
-    <w:lsdException w:name="heading 3" w:uiPriority="9" w:qFormat="1"/>
-    <w:lsdException w:name="heading 4" w:uiPriority="9" w:qFormat="1"/>
-    <w:lsdException w:name="heading 5" w:uiPriority="9" w:qFormat="1"/>
-    <w:lsdException w:name="heading 6" w:uiPriority="9" w:qFormat="1"/>
-    <w:lsdException w:name="heading 7" w:uiPriority="9" w:qFormat="1"/>
-    <w:lsdException w:name="heading 8" w:uiPriority="9" w:qFormat="1"/>
-    <w:lsdException w:name="heading 9" w:uiPriority="9" w:qFormat="1"/>
-    <w:lsdException w:name="toc 1" w:uiPriority="39"/>
-    <w:lsdException w:name="toc 2" w:uiPriority="39"/>
-    <w:lsdException w:name="toc 3" w:uiPriority="39"/>
-    <w:lsdException w:name="toc 4" w:uiPriority="39"/>
-    <w:lsdException w:name="toc 5" w:uiPriority="39"/>
-    <w:lsdException w:name="toc 6" w:uiPriority="39"/>
-    <w:lsdException w:name="toc 7" w:uiPriority="39"/>
-    <w:lsdException w:name="toc 8" w:uiPriority="39"/>
-    <w:lsdException w:name="toc 9" w:uiPriority="39"/>
-    <w:lsdException w:name="caption" w:uiPriority="35" w:qFormat="1"/>
-    <w:lsdException w:name="Title" w:semiHidden="0" w:uiPriority="10" w:unhideWhenUsed="0" w:qFormat="1"/>
-    <w:lsdException w:name="Default Paragraph Font" w:uiPriority="1"/>
-    <w:lsdException w:name="Subtitle" w:semiHidden="0" w:uiPriority="11" w:unhideWhenUsed="0" w:qFormat="1"/>
-    <w:lsdException w:name="Strong" w:semiHidden="0" w:uiPriority="22" w:unhideWhenUsed="0" w:qFormat="1"/>
-    <w:lsdException w:name="Emphasis" w:semiHidden="0" w:uiPriority="20" w:unhideWhenUsed="0" w:qFormat="1"/>
-    <w:lsdException w:name="Normal Table" w:semiHidden="0" w:unhideWhenUsed="0"/>
-    <w:lsdException w:name="Table Subtle 2" w:semiHidden="0" w:unhideWhenUsed="0"/>
-    <w:lsdException w:name="Table Web 3" w:semiHidden="0" w:unhideWhenUsed="0"/>
-    <w:lsdException w:name="Table Grid" w:semiHidden="0" w:uiPriority="39" w:unhideWhenUsed="0"/>
-    <w:lsdException w:name="Note Level 1" w:semiHidden="0" w:unhideWhenUsed="0"/>
-    <w:lsdException w:name="Note Level 2" w:semiHidden="0" w:unhideWhenUsed="0"/>
-    <w:lsdException w:name="Note Level 3" w:semiHidden="0" w:unhideWhenUsed="0"/>
-    <w:lsdException w:name="Note Level 4" w:semiHidden="0" w:unhideWhenUsed="0"/>
-    <w:lsdException w:name="Note Level 5" w:semiHidden="0" w:unhideWhenUsed="0"/>
-    <w:lsdException w:name="Note Level 6" w:semiHidden="0" w:unhideWhenUsed="0"/>
-    <w:lsdException w:name="Note Level 7" w:semiHidden="0" w:unhideWhenUsed="0"/>
-    <w:lsdException w:name="Note Level 8" w:semiHidden="0" w:unhideWhenUsed="0"/>
-    <w:lsdException w:name="Note Level 9" w:semiHidden="0" w:unhideWhenUsed="0"/>
-    <w:lsdException w:name="Placeholder Text" w:unhideWhenUsed="0"/>
-    <w:lsdException w:name="No Spacing" w:semiHidden="0" w:uiPriority="1" w:unhideWhenUsed="0" w:qFormat="1"/>
-    <w:lsdException w:name="Light Shading" w:semiHidden="0" w:uiPriority="60" w:unhideWhenUsed="0"/>
-    <w:lsdException w:name="Light List" w:semiHidden="0" w:uiPriority="61" w:unhideWhenUsed="0"/>
-    <w:lsdException w:name="Light Grid" w:semiHidden="0" w:uiPriority="62" w:unhideWhenUsed="0"/>
-    <w:lsdException w:name="Medium Shading 1" w:semiHidden="0" w:uiPriority="63" w:unhideWhenUsed="0"/>
-    <w:lsdException w:name="Medium Shading 2" w:semiHidden="0" w:uiPriority="64" w:unhideWhenUsed="0"/>
-    <w:lsdException w:name="Medium List 1" w:semiHidden="0" w:uiPriority="65" w:unhideWhenUsed="0"/>
-    <w:lsdException w:name="Medium List 2" w:semiHidden="0" w:uiPriority="66" w:unhideWhenUsed="0"/>
-    <w:lsdException w:name="Medium Grid 1" w:semiHidden="0" w:uiPriority="67" w:unhideWhenUsed="0"/>
-    <w:lsdException w:name="Medium Grid 2" w:semiHidden="0" w:uiPriority="68" w:unhideWhenUsed="0"/>
-    <w:lsdException w:name="Medium Grid 3" w:semiHidden="0" w:uiPriority="69" w:unhideWhenUsed="0"/>
-    <w:lsdException w:name="Dark List" w:semiHidden="0" w:uiPriority="70" w:unhideWhenUsed="0"/>
-    <w:lsdException w:name="Colorful Shading" w:semiHidden="0" w:uiPriority="71" w:unhideWhenUsed="0"/>
-    <w:lsdException w:name="Colorful List" w:semiHidden="0" w:uiPriority="72" w:unhideWhenUsed="0"/>
-    <w:lsdException w:name="Colorful Grid" w:semiHidden="0" w:uiPriority="73" w:unhideWhenUsed="0"/>
-    <w:lsdException w:name="Light Shading Accent 1" w:semiHidden="0" w:uiPriority="60" w:unhideWhenUsed="0"/>
-    <w:lsdException w:name="Light List Accent 1" w:semiHidden="0" w:uiPriority="61" w:unhideWhenUsed="0"/>
-    <w:lsdException w:name="Light Grid Accent 1" w:semiHidden="0" w:uiPriority="62" w:unhideWhenUsed="0"/>
-    <w:lsdException w:name="Medium Shading 1 Accent 1" w:semiHidden="0" w:uiPriority="63" w:unhideWhenUsed="0"/>
-    <w:lsdException w:name="Medium Shading 2 Accent 1" w:semiHidden="0" w:uiPriority="64" w:unhideWhenUsed="0"/>
-    <w:lsdException w:name="Medium List 1 Accent 1" w:semiHidden="0" w:uiPriority="65" w:unhideWhenUsed="0"/>
-    <w:lsdException w:name="Revision" w:unhideWhenUsed="0"/>
-    <w:lsdException w:name="List Paragraph" w:semiHidden="0" w:uiPriority="34" w:unhideWhenUsed="0" w:qFormat="1"/>
-    <w:lsdException w:name="Quote" w:semiHidden="0" w:uiPriority="29" w:unhideWhenUsed="0" w:qFormat="1"/>
-    <w:lsdException w:name="Intense Quote" w:semiHidden="0" w:uiPriority="30" w:unhideWhenUsed="0" w:qFormat="1"/>
-    <w:lsdException w:name="Medium List 2 Accent 1" w:semiHidden="0" w:uiPriority="66" w:unhideWhenUsed="0"/>
-    <w:lsdException w:name="Medium Grid 1 Accent 1" w:semiHidden="0" w:uiPriority="67" w:unhideWhenUsed="0"/>
-    <w:lsdException w:name="Medium Grid 2 Accent 1" w:semiHidden="0" w:uiPriority="68" w:unhideWhenUsed="0"/>
-    <w:lsdException w:name="Medium Grid 3 Accent 1" w:semiHidden="0" w:uiPriority="69" w:unhideWhenUsed="0"/>
-    <w:lsdException w:name="Dark List Accent 1" w:semiHidden="0" w:uiPriority="70" w:unhideWhenUsed="0"/>
-    <w:lsdException w:name="Colorful Shading Accent 1" w:semiHidden="0" w:uiPriority="71" w:unhideWhenUsed="0"/>
-    <w:lsdException w:name="Colorful List Accent 1" w:semiHidden="0" w:uiPriority="72" w:unhideWhenUsed="0"/>
-    <w:lsdException w:name="Colorful Grid Accent 1" w:semiHidden="0" w:uiPriority="73" w:unhideWhenUsed="0"/>
-    <w:lsdException w:name="Light Shading Accent 2" w:semiHidden="0" w:uiPriority="60" w:unhideWhenUsed="0"/>
-    <w:lsdException w:name="Light List Accent 2" w:semiHidden="0" w:uiPriority="61" w:unhideWhenUsed="0"/>
-    <w:lsdException w:name="Light Grid Accent 2" w:semiHidden="0" w:uiPriority="62" w:unhideWhenUsed="0"/>
-    <w:lsdException w:name="Medium Shading 1 Accent 2" w:semiHidden="0" w:uiPriority="63" w:unhideWhenUsed="0"/>
-    <w:lsdException w:name="Medium Shading 2 Accent 2" w:semiHidden="0" w:uiPriority="64" w:unhideWhenUsed="0"/>
-    <w:lsdException w:name="Medium List 1 Accent 2" w:semiHidden="0" w:uiPriority="65" w:unhideWhenUsed="0"/>
-    <w:lsdException w:name="Medium List 2 Accent 2" w:semiHidden="0" w:uiPriority="66" w:unhideWhenUsed="0"/>
-    <w:lsdException w:name="Medium Grid 1 Accent 2" w:semiHidden="0" w:uiPriority="67" w:unhideWhenUsed="0"/>
-    <w:lsdException w:name="Medium Grid 2 Accent 2" w:semiHidden="0" w:uiPriority="68" w:unhideWhenUsed="0"/>
-    <w:lsdException w:name="Medium Grid 3 Accent 2" w:semiHidden="0" w:uiPriority="69" w:unhideWhenUsed="0"/>
-    <w:lsdException w:name="Dark List Accent 2" w:semiHidden="0" w:uiPriority="70" w:unhideWhenUsed="0"/>
-    <w:lsdException w:name="Colorful Shading Accent 2" w:semiHidden="0" w:uiPriority="71" w:unhideWhenUsed="0"/>
-    <w:lsdException w:name="Colorful List Accent 2" w:semiHidden="0" w:uiPriority="72" w:unhideWhenUsed="0"/>
-    <w:lsdException w:name="Colorful Grid Accent 2" w:semiHidden="0" w:uiPriority="73" w:unhideWhenUsed="0"/>
-    <w:lsdException w:name="Light Shading Accent 3" w:semiHidden="0" w:uiPriority="60" w:unhideWhenUsed="0"/>
-    <w:lsdException w:name="Light List Accent 3" w:semiHidden="0" w:uiPriority="61" w:unhideWhenUsed="0"/>
-    <w:lsdException w:name="Light Grid Accent 3" w:semiHidden="0" w:uiPriority="62" w:unhideWhenUsed="0"/>
-    <w:lsdException w:name="Medium Shading 1 Accent 3" w:semiHidden="0" w:uiPriority="63" w:unhideWhenUsed="0"/>
-    <w:lsdException w:name="Medium Shading 2 Accent 3" w:semiHidden="0" w:uiPriority="64" w:unhideWhenUsed="0"/>
-    <w:lsdException w:name="Medium List 1 Accent 3" w:semiHidden="0" w:uiPriority="65" w:unhideWhenUsed="0"/>
-    <w:lsdException w:name="Medium List 2 Accent 3" w:semiHidden="0" w:uiPriority="66" w:unhideWhenUsed="0"/>
-    <w:lsdException w:name="Medium Grid 1 Accent 3" w:semiHidden="0" w:uiPriority="67" w:unhideWhenUsed="0"/>
-    <w:lsdException w:name="Medium Grid 2 Accent 3" w:semiHidden="0" w:uiPriority="68" w:unhideWhenUsed="0"/>
-    <w:lsdException w:name="Medium Grid 3 Accent 3" w:semiHidden="0" w:uiPriority="69" w:unhideWhenUsed="0"/>
-    <w:lsdException w:name="Dark List Accent 3" w:semiHidden="0" w:uiPriority="70" w:unhideWhenUsed="0"/>
-    <w:lsdException w:name="Colorful Shading Accent 3" w:semiHidden="0" w:uiPriority="71" w:unhideWhenUsed="0"/>
-    <w:lsdException w:name="Colorful List Accent 3" w:semiHidden="0" w:uiPriority="72" w:unhideWhenUsed="0"/>
-    <w:lsdException w:name="Colorful Grid Accent 3" w:semiHidden="0" w:uiPriority="73" w:unhideWhenUsed="0"/>
-    <w:lsdException w:name="Light Shading Accent 4" w:semiHidden="0" w:uiPriority="60" w:unhideWhenUsed="0"/>
-    <w:lsdException w:name="Light List Accent 4" w:semiHidden="0" w:uiPriority="61" w:unhideWhenUsed="0"/>
-    <w:lsdException w:name="Light Grid Accent 4" w:semiHidden="0" w:uiPriority="62" w:unhideWhenUsed="0"/>
-    <w:lsdException w:name="Medium Shading 1 Accent 4" w:semiHidden="0" w:uiPriority="63" w:unhideWhenUsed="0"/>
-    <w:lsdException w:name="Medium Shading 2 Accent 4" w:semiHidden="0" w:uiPriority="64" w:unhideWhenUsed="0"/>
-    <w:lsdException w:name="Medium List 1 Accent 4" w:semiHidden="0" w:uiPriority="65" w:unhideWhenUsed="0"/>
-    <w:lsdException w:name="Medium List 2 Accent 4" w:semiHidden="0" w:uiPriority="66" w:unhideWhenUsed="0"/>
-    <w:lsdException w:name="Medium Grid 1 Accent 4" w:semiHidden="0" w:uiPriority="67" w:unhideWhenUsed="0"/>
-    <w:lsdException w:name="Medium Grid 2 Accent 4" w:semiHidden="0" w:uiPriority="68" w:unhideWhenUsed="0"/>
-    <w:lsdException w:name="Medium Grid 3 Accent 4" w:semiHidden="0" w:uiPriority="69" w:unhideWhenUsed="0"/>
-    <w:lsdException w:name="Dark List Accent 4" w:semiHidden="0" w:uiPriority="70" w:unhideWhenUsed="0"/>
-    <w:lsdException w:name="Colorful Shading Accent 4" w:semiHidden="0" w:uiPriority="71" w:unhideWhenUsed="0"/>
-    <w:lsdException w:name="Colorful List Accent 4" w:semiHidden="0" w:uiPriority="72" w:unhideWhenUsed="0"/>
-    <w:lsdException w:name="Colorful Grid Accent 4" w:semiHidden="0" w:uiPriority="73" w:unhideWhenUsed="0"/>
-    <w:lsdException w:name="Light Shading Accent 5" w:semiHidden="0" w:uiPriority="60" w:unhideWhenUsed="0"/>
-    <w:lsdException w:name="Light List Accent 5" w:semiHidden="0" w:uiPriority="61" w:unhideWhenUsed="0"/>
-    <w:lsdException w:name="Light Grid Accent 5" w:semiHidden="0" w:uiPriority="62" w:unhideWhenUsed="0"/>
-    <w:lsdException w:name="Medium Shading 1 Accent 5" w:semiHidden="0" w:uiPriority="63" w:unhideWhenUsed="0"/>
-    <w:lsdException w:name="Medium Shading 2 Accent 5" w:semiHidden="0" w:uiPriority="64" w:unhideWhenUsed="0"/>
-    <w:lsdException w:name="Medium List 1 Accent 5" w:semiHidden="0" w:uiPriority="65" w:unhideWhenUsed="0"/>
-    <w:lsdException w:name="Medium List 2 Accent 5" w:semiHidden="0" w:uiPriority="66" w:unhideWhenUsed="0"/>
-    <w:lsdException w:name="Medium Grid 1 Accent 5" w:semiHidden="0" w:uiPriority="67" w:unhideWhenUsed="0"/>
-    <w:lsdException w:name="Medium Grid 2 Accent 5" w:semiHidden="0" w:uiPriority="68" w:unhideWhenUsed="0"/>
-    <w:lsdException w:name="Medium Grid 3 Accent 5" w:semiHidden="0" w:uiPriority="69" w:unhideWhenUsed="0"/>
-    <w:lsdException w:name="Dark List Accent 5" w:semiHidden="0" w:uiPriority="70" w:unhideWhenUsed="0"/>
-    <w:lsdException w:name="Colorful Shading Accent 5" w:semiHidden="0" w:uiPriority="71" w:unhideWhenUsed="0"/>
-    <w:lsdException w:name="Colorful List Accent 5" w:semiHidden="0" w:uiPriority="72" w:unhideWhenUsed="0"/>
-    <w:lsdException w:name="Colorful Grid Accent 5" w:semiHidden="0" w:uiPriority="73" w:unhideWhenUsed="0"/>
-    <w:lsdException w:name="Light Shading Accent 6" w:semiHidden="0" w:uiPriority="60" w:unhideWhenUsed="0"/>
-    <w:lsdException w:name="Light List Accent 6" w:semiHidden="0" w:uiPriority="61" w:unhideWhenUsed="0"/>
-    <w:lsdException w:name="Light Grid Accent 6" w:semiHidden="0" w:uiPriority="62" w:unhideWhenUsed="0"/>
-    <w:lsdException w:name="Medium Shading 1 Accent 6" w:semiHidden="0" w:uiPriority="63" w:unhideWhenUsed="0"/>
-    <w:lsdException w:name="Medium Shading 2 Accent 6" w:semiHidden="0" w:uiPriority="64" w:unhideWhenUsed="0"/>
-    <w:lsdException w:name="Medium List 1 Accent 6" w:semiHidden="0" w:uiPriority="65" w:unhideWhenUsed="0"/>
-    <w:lsdException w:name="Medium List 2 Accent 6" w:semiHidden="0" w:uiPriority="66" w:unhideWhenUsed="0"/>
-    <w:lsdException w:name="Medium Grid 1 Accent 6" w:semiHidden="0" w:uiPriority="67" w:unhideWhenUsed="0"/>
-    <w:lsdException w:name="Medium Grid 2 Accent 6" w:semiHidden="0" w:uiPriority="68" w:unhideWhenUsed="0"/>
-    <w:lsdException w:name="Medium Grid 3 Accent 6" w:semiHidden="0" w:uiPriority="69" w:unhideWhenUsed="0"/>
-    <w:lsdException w:name="Dark List Accent 6" w:semiHidden="0" w:uiPriority="70" w:unhideWhenUsed="0"/>
-    <w:lsdException w:name="Colorful Shading Accent 6" w:semiHidden="0" w:uiPriority="71" w:unhideWhenUsed="0"/>
-    <w:lsdException w:name="Colorful List Accent 6" w:semiHidden="0" w:uiPriority="72" w:unhideWhenUsed="0"/>
-    <w:lsdException w:name="Colorful Grid Accent 6" w:semiHidden="0" w:uiPriority="73" w:unhideWhenUsed="0"/>
-    <w:lsdException w:name="Subtle Emphasis" w:semiHidden="0" w:uiPriority="19" w:unhideWhenUsed="0" w:qFormat="1"/>
-    <w:lsdException w:name="Intense Emphasis" w:semiHidden="0" w:uiPriority="21" w:unhideWhenUsed="0" w:qFormat="1"/>
-    <w:lsdException w:name="Subtle Reference" w:semiHidden="0" w:uiPriority="31" w:unhideWhenUsed="0" w:qFormat="1"/>
-    <w:lsdException w:name="Intense Reference" w:semiHidden="0" w:uiPriority="32" w:unhideWhenUsed="0" w:qFormat="1"/>
-    <w:lsdException w:name="Book Title" w:semiHidden="0" w:uiPriority="33" w:unhideWhenUsed="0" w:qFormat="1"/>
-    <w:lsdException w:name="Bibliography" w:uiPriority="37"/>
-    <w:lsdException w:name="TOC Heading" w:uiPriority="39" w:qFormat="1"/>
+  <w:latentStyles w:defLockedState="0" w:defUIPriority="99" w:defSemiHidden="0" w:defUnhideWhenUsed="0" w:defQFormat="0" w:count="376">
+    <w:lsdException w:name="Normal" w:uiPriority="0" w:qFormat="1"/>
+    <w:lsdException w:name="heading 1" w:uiPriority="9" w:qFormat="1"/>
+    <w:lsdException w:name="heading 2" w:semiHidden="1" w:uiPriority="9" w:unhideWhenUsed="1" w:qFormat="1"/>
+    <w:lsdException w:name="heading 3" w:semiHidden="1" w:uiPriority="9" w:unhideWhenUsed="1" w:qFormat="1"/>
+    <w:lsdException w:name="heading 4" w:semiHidden="1" w:uiPriority="9" w:unhideWhenUsed="1" w:qFormat="1"/>
+    <w:lsdException w:name="heading 5" w:semiHidden="1" w:uiPriority="9" w:unhideWhenUsed="1" w:qFormat="1"/>
+    <w:lsdException w:name="heading 6" w:semiHidden="1" w:uiPriority="9" w:unhideWhenUsed="1" w:qFormat="1"/>
+    <w:lsdException w:name="heading 7" w:semiHidden="1" w:uiPriority="9" w:unhideWhenUsed="1" w:qFormat="1"/>
+    <w:lsdException w:name="heading 8" w:semiHidden="1" w:uiPriority="9" w:unhideWhenUsed="1" w:qFormat="1"/>
+    <w:lsdException w:name="heading 9" w:semiHidden="1" w:uiPriority="9" w:unhideWhenUsed="1" w:qFormat="1"/>
+    <w:lsdException w:name="index 1" w:semiHidden="1" w:unhideWhenUsed="1"/>
+    <w:lsdException w:name="index 2" w:semiHidden="1" w:unhideWhenUsed="1"/>
+    <w:lsdException w:name="index 3" w:semiHidden="1" w:unhideWhenUsed="1"/>
+    <w:lsdException w:name="index 4" w:semiHidden="1" w:unhideWhenUsed="1"/>
+    <w:lsdException w:name="index 5" w:semiHidden="1" w:unhideWhenUsed="1"/>
+    <w:lsdException w:name="index 6" w:semiHidden="1" w:unhideWhenUsed="1"/>
+    <w:lsdException w:name="index 7" w:semiHidden="1" w:unhideWhenUsed="1"/>
+    <w:lsdException w:name="index 8" w:semiHidden="1" w:unhideWhenUsed="1"/>
+    <w:lsdException w:name="index 9" w:semiHidden="1" w:unhideWhenUsed="1"/>
+    <w:lsdException w:name="toc 1" w:semiHidden="1" w:uiPriority="39" w:unhideWhenUsed="1"/>
+    <w:lsdException w:name="toc 2" w:semiHidden="1" w:uiPriority="39" w:unhideWhenUsed="1"/>
+    <w:lsdException w:name="toc 3" w:semiHidden="1" w:uiPriority="39" w:unhideWhenUsed="1"/>
+    <w:lsdException w:name="toc 4" w:semiHidden="1" w:uiPriority="39" w:unhideWhenUsed="1"/>
+    <w:lsdException w:name="toc 5" w:semiHidden="1" w:uiPriority="39" w:unhideWhenUsed="1"/>
+    <w:lsdException w:name="toc 6" w:semiHidden="1" w:uiPriority="39" w:unhideWhenUsed="1"/>
+    <w:lsdException w:name="toc 7" w:semiHidden="1" w:uiPriority="39" w:unhideWhenUsed="1"/>
+    <w:lsdException w:name="toc 8" w:semiHidden="1" w:uiPriority="39" w:unhideWhenUsed="1"/>
+    <w:lsdException w:name="toc 9" w:semiHidden="1" w:uiPriority="39" w:unhideWhenUsed="1"/>
+    <w:lsdException w:name="Normal Indent" w:semiHidden="1" w:unhideWhenUsed="1"/>
+    <w:lsdException w:name="footnote text" w:semiHidden="1" w:unhideWhenUsed="1"/>
+    <w:lsdException w:name="annotation text" w:semiHidden="1" w:unhideWhenUsed="1"/>
+    <w:lsdException w:name="header" w:semiHidden="1" w:unhideWhenUsed="1"/>
+    <w:lsdException w:name="footer" w:semiHidden="1" w:unhideWhenUsed="1"/>
+    <w:lsdException w:name="index heading" w:semiHidden="1" w:unhideWhenUsed="1"/>
+    <w:lsdException w:name="caption" w:semiHidden="1" w:uiPriority="35" w:unhideWhenUsed="1" w:qFormat="1"/>
+    <w:lsdException w:name="table of figures" w:semiHidden="1" w:unhideWhenUsed="1"/>
+    <w:lsdException w:name="envelope address" w:semiHidden="1" w:unhideWhenUsed="1"/>
+    <w:lsdException w:name="envelope return" w:semiHidden="1" w:unhideWhenUsed="1"/>
+    <w:lsdException w:name="footnote reference" w:semiHidden="1" w:unhideWhenUsed="1"/>
+    <w:lsdException w:name="annotation reference" w:semiHidden="1" w:unhideWhenUsed="1"/>
+    <w:lsdException w:name="line number" w:semiHidden="1" w:unhideWhenUsed="1"/>
+    <w:lsdException w:name="page number" w:semiHidden="1" w:unhideWhenUsed="1"/>
+    <w:lsdException w:name="endnote reference" w:semiHidden="1" w:unhideWhenUsed="1"/>
+    <w:lsdException w:name="endnote text" w:semiHidden="1" w:unhideWhenUsed="1"/>
+    <w:lsdException w:name="table of authorities" w:semiHidden="1" w:unhideWhenUsed="1"/>
+    <w:lsdException w:name="macro" w:semiHidden="1" w:unhideWhenUsed="1"/>
+    <w:lsdException w:name="toa heading" w:semiHidden="1" w:unhideWhenUsed="1"/>
+    <w:lsdException w:name="List" w:semiHidden="1" w:unhideWhenUsed="1"/>
+    <w:lsdException w:name="List Bullet" w:semiHidden="1" w:unhideWhenUsed="1"/>
+    <w:lsdException w:name="List Number" w:semiHidden="1" w:unhideWhenUsed="1"/>
+    <w:lsdException w:name="List 2" w:semiHidden="1" w:unhideWhenUsed="1"/>
+    <w:lsdException w:name="List 3" w:semiHidden="1" w:unhideWhenUsed="1"/>
+    <w:lsdException w:name="List 4" w:semiHidden="1" w:unhideWhenUsed="1"/>
+    <w:lsdException w:name="List 5" w:semiHidden="1" w:unhideWhenUsed="1"/>
+    <w:lsdException w:name="List Bullet 2" w:semiHidden="1" w:unhideWhenUsed="1"/>
+    <w:lsdException w:name="List Bullet 3" w:semiHidden="1" w:unhideWhenUsed="1"/>
+    <w:lsdException w:name="List Bullet 4" w:semiHidden="1" w:unhideWhenUsed="1"/>
+    <w:lsdException w:name="List Bullet 5" w:semiHidden="1" w:unhideWhenUsed="1"/>
+    <w:lsdException w:name="List Number 2" w:semiHidden="1" w:unhideWhenUsed="1"/>
+    <w:lsdException w:name="List Number 3" w:semiHidden="1" w:unhideWhenUsed="1"/>
+    <w:lsdException w:name="List Number 4" w:semiHidden="1" w:unhideWhenUsed="1"/>
+    <w:lsdException w:name="List Number 5" w:semiHidden="1" w:unhideWhenUsed="1"/>
+    <w:lsdException w:name="Title" w:uiPriority="10" w:qFormat="1"/>
+    <w:lsdException w:name="Closing" w:semiHidden="1" w:unhideWhenUsed="1"/>
+    <w:lsdException w:name="Signature" w:semiHidden="1" w:unhideWhenUsed="1"/>
+    <w:lsdException w:name="Default Paragraph Font" w:semiHidden="1" w:uiPriority="1" w:unhideWhenUsed="1"/>
+    <w:lsdException w:name="Body Text" w:semiHidden="1" w:unhideWhenUsed="1"/>
+    <w:lsdException w:name="Body Text Indent" w:semiHidden="1" w:unhideWhenUsed="1"/>
+    <w:lsdException w:name="List Continue" w:semiHidden="1" w:unhideWhenUsed="1"/>
+    <w:lsdException w:name="List Continue 2" w:semiHidden="1" w:unhideWhenUsed="1"/>
+    <w:lsdException w:name="List Continue 3" w:semiHidden="1" w:unhideWhenUsed="1"/>
+    <w:lsdException w:name="List Continue 4" w:semiHidden="1" w:unhideWhenUsed="1"/>
+    <w:lsdException w:name="List Continue 5" w:semiHidden="1" w:unhideWhenUsed="1"/>
+    <w:lsdException w:name="Message Header" w:semiHidden="1" w:unhideWhenUsed="1"/>
+    <w:lsdException w:name="Subtitle" w:uiPriority="11" w:qFormat="1"/>
+    <w:lsdException w:name="Salutation" w:semiHidden="1" w:unhideWhenUsed="1"/>
+    <w:lsdException w:name="Date" w:semiHidden="1" w:unhideWhenUsed="1"/>
+    <w:lsdException w:name="Body Text First Indent" w:semiHidden="1" w:unhideWhenUsed="1"/>
+    <w:lsdException w:name="Body Text First Indent 2" w:semiHidden="1" w:unhideWhenUsed="1"/>
+    <w:lsdException w:name="Note Heading" w:semiHidden="1" w:unhideWhenUsed="1"/>
+    <w:lsdException w:name="Body Text 2" w:semiHidden="1" w:unhideWhenUsed="1"/>
+    <w:lsdException w:name="Body Text 3" w:semiHidden="1" w:unhideWhenUsed="1"/>
+    <w:lsdException w:name="Body Text Indent 2" w:semiHidden="1" w:unhideWhenUsed="1"/>
+    <w:lsdException w:name="Body Text Indent 3" w:semiHidden="1" w:unhideWhenUsed="1"/>
+    <w:lsdException w:name="Block Text" w:semiHidden="1" w:unhideWhenUsed="1"/>
+    <w:lsdException w:name="Hyperlink" w:semiHidden="1" w:unhideWhenUsed="1"/>
+    <w:lsdException w:name="FollowedHyperlink" w:semiHidden="1" w:unhideWhenUsed="1"/>
+    <w:lsdException w:name="Strong" w:uiPriority="22" w:qFormat="1"/>
+    <w:lsdException w:name="Emphasis" w:uiPriority="20" w:qFormat="1"/>
+    <w:lsdException w:name="Document Map" w:semiHidden="1" w:unhideWhenUsed="1"/>
+    <w:lsdException w:name="Plain Text" w:semiHidden="1" w:unhideWhenUsed="1"/>
+    <w:lsdException w:name="E-mail Signature" w:semiHidden="1" w:unhideWhenUsed="1"/>
+    <w:lsdException w:name="HTML Top of Form" w:semiHidden="1" w:unhideWhenUsed="1"/>
+    <w:lsdException w:name="HTML Bottom of Form" w:semiHidden="1" w:unhideWhenUsed="1"/>
+    <w:lsdException w:name="Normal (Web)" w:semiHidden="1" w:unhideWhenUsed="1"/>
+    <w:lsdException w:name="HTML Acronym" w:semiHidden="1" w:unhideWhenUsed="1"/>
+    <w:lsdException w:name="HTML Address" w:semiHidden="1" w:unhideWhenUsed="1"/>
+    <w:lsdException w:name="HTML Cite" w:semiHidden="1" w:unhideWhenUsed="1"/>
+    <w:lsdException w:name="HTML Code" w:semiHidden="1" w:unhideWhenUsed="1"/>
+    <w:lsdException w:name="HTML Definition" w:semiHidden="1" w:unhideWhenUsed="1"/>
+    <w:lsdException w:name="HTML Keyboard" w:semiHidden="1" w:unhideWhenUsed="1"/>
+    <w:lsdException w:name="HTML Preformatted" w:semiHidden="1" w:unhideWhenUsed="1"/>
+    <w:lsdException w:name="HTML Sample" w:semiHidden="1" w:unhideWhenUsed="1"/>
+    <w:lsdException w:name="HTML Typewriter" w:semiHidden="1" w:unhideWhenUsed="1"/>
+    <w:lsdException w:name="HTML Variable" w:semiHidden="1" w:unhideWhenUsed="1"/>
+    <w:lsdException w:name="Normal Table" w:semiHidden="1" w:unhideWhenUsed="1"/>
+    <w:lsdException w:name="annotation subject" w:semiHidden="1" w:unhideWhenUsed="1"/>
+    <w:lsdException w:name="No List" w:semiHidden="1" w:unhideWhenUsed="1"/>
+    <w:lsdException w:name="Outline List 1" w:semiHidden="1" w:unhideWhenUsed="1"/>
+    <w:lsdException w:name="Outline List 2" w:semiHidden="1" w:unhideWhenUsed="1"/>
+    <w:lsdException w:name="Outline List 3" w:semiHidden="1" w:unhideWhenUsed="1"/>
+    <w:lsdException w:name="Table Simple 1" w:semiHidden="1" w:unhideWhenUsed="1"/>
+    <w:lsdException w:name="Table Simple 2" w:semiHidden="1" w:unhideWhenUsed="1"/>
+    <w:lsdException w:name="Table Simple 3" w:semiHidden="1" w:unhideWhenUsed="1"/>
+    <w:lsdException w:name="Table Classic 1" w:semiHidden="1" w:unhideWhenUsed="1"/>
+    <w:lsdException w:name="Table Classic 2" w:semiHidden="1" w:unhideWhenUsed="1"/>
+    <w:lsdException w:name="Table Classic 3" w:semiHidden="1" w:unhideWhenUsed="1"/>
+    <w:lsdException w:name="Table Classic 4" w:semiHidden="1" w:unhideWhenUsed="1"/>
+    <w:lsdException w:name="Table Colorful 1" w:semiHidden="1" w:unhideWhenUsed="1"/>
+    <w:lsdException w:name="Table Colorful 2" w:semiHidden="1" w:unhideWhenUsed="1"/>
+    <w:lsdException w:name="Table Colorful 3" w:semiHidden="1" w:unhideWhenUsed="1"/>
+    <w:lsdException w:name="Table Columns 1" w:semiHidden="1" w:unhideWhenUsed="1"/>
+    <w:lsdException w:name="Table Columns 2" w:semiHidden="1" w:unhideWhenUsed="1"/>
+    <w:lsdException w:name="Table Columns 3" w:semiHidden="1" w:unhideWhenUsed="1"/>
+    <w:lsdException w:name="Table Columns 4" w:semiHidden="1" w:unhideWhenUsed="1"/>
+    <w:lsdException w:name="Table Columns 5" w:semiHidden="1" w:unhideWhenUsed="1"/>
+    <w:lsdException w:name="Table Grid 1" w:semiHidden="1" w:unhideWhenUsed="1"/>
+    <w:lsdException w:name="Table Grid 2" w:semiHidden="1" w:unhideWhenUsed="1"/>
+    <w:lsdException w:name="Table Grid 3" w:semiHidden="1" w:unhideWhenUsed="1"/>
+    <w:lsdException w:name="Table Grid 4" w:semiHidden="1" w:unhideWhenUsed="1"/>
+    <w:lsdException w:name="Table Grid 5" w:semiHidden="1" w:unhideWhenUsed="1"/>
+    <w:lsdException w:name="Table Grid 6" w:semiHidden="1" w:unhideWhenUsed="1"/>
+    <w:lsdException w:name="Table Grid 7" w:semiHidden="1" w:unhideWhenUsed="1"/>
+    <w:lsdException w:name="Table Grid 8" w:semiHidden="1" w:unhideWhenUsed="1"/>
+    <w:lsdException w:name="Table List 1" w:semiHidden="1" w:unhideWhenUsed="1"/>
+    <w:lsdException w:name="Table List 2" w:semiHidden="1" w:unhideWhenUsed="1"/>
+    <w:lsdException w:name="Table List 3" w:semiHidden="1" w:unhideWhenUsed="1"/>
+    <w:lsdException w:name="Table List 4" w:semiHidden="1" w:unhideWhenUsed="1"/>
+    <w:lsdException w:name="Table List 5" w:semiHidden="1" w:unhideWhenUsed="1"/>
+    <w:lsdException w:name="Table List 6" w:semiHidden="1" w:unhideWhenUsed="1"/>
+    <w:lsdException w:name="Table List 7" w:semiHidden="1" w:unhideWhenUsed="1"/>
+    <w:lsdException w:name="Table List 8" w:semiHidden="1" w:unhideWhenUsed="1"/>
+    <w:lsdException w:name="Table 3D effects 1" w:semiHidden="1" w:unhideWhenUsed="1"/>
+    <w:lsdException w:name="Table 3D effects 2" w:semiHidden="1" w:unhideWhenUsed="1"/>
+    <w:lsdException w:name="Table 3D effects 3" w:semiHidden="1" w:unhideWhenUsed="1"/>
+    <w:lsdException w:name="Table Contemporary" w:semiHidden="1" w:unhideWhenUsed="1"/>
+    <w:lsdException w:name="Table Elegant" w:semiHidden="1" w:unhideWhenUsed="1"/>
+    <w:lsdException w:name="Table Professional" w:semiHidden="1" w:unhideWhenUsed="1"/>
+    <w:lsdException w:name="Table Subtle 1" w:semiHidden="1" w:unhideWhenUsed="1"/>
+    <w:lsdException w:name="Table Subtle 2" w:semiHidden="1" w:unhideWhenUsed="1"/>
+    <w:lsdException w:name="Table Web 1" w:semiHidden="1" w:unhideWhenUsed="1"/>
+    <w:lsdException w:name="Table Web 2" w:semiHidden="1" w:unhideWhenUsed="1"/>
+    <w:lsdException w:name="Table Web 3" w:semiHidden="1" w:unhideWhenUsed="1"/>
+    <w:lsdException w:name="Balloon Text" w:semiHidden="1" w:unhideWhenUsed="1"/>
+    <w:lsdException w:name="Table Grid" w:uiPriority="39"/>
+    <w:lsdException w:name="Table Theme" w:semiHidden="1" w:unhideWhenUsed="1"/>
+    <w:lsdException w:name="Placeholder Text" w:semiHidden="1"/>
+    <w:lsdException w:name="No Spacing" w:uiPriority="1" w:qFormat="1"/>
+    <w:lsdException w:name="Light Shading" w:uiPriority="60"/>
+    <w:lsdException w:name="Light List" w:uiPriority="61"/>
+    <w:lsdException w:name="Light Grid" w:uiPriority="62"/>
+    <w:lsdException w:name="Medium Shading 1" w:uiPriority="63"/>
+    <w:lsdException w:name="Medium Shading 2" w:uiPriority="64"/>
+    <w:lsdException w:name="Medium List 1" w:uiPriority="65"/>
+    <w:lsdException w:name="Medium List 2" w:uiPriority="66"/>
+    <w:lsdException w:name="Medium Grid 1" w:uiPriority="67"/>
+    <w:lsdException w:name="Medium Grid 2" w:uiPriority="68"/>
+    <w:lsdException w:name="Medium Grid 3" w:uiPriority="69"/>
+    <w:lsdException w:name="Dark List" w:uiPriority="70"/>
+    <w:lsdException w:name="Colorful Shading" w:uiPriority="71"/>
+    <w:lsdException w:name="Colorful List" w:uiPriority="72"/>
+    <w:lsdException w:name="Colorful Grid" w:uiPriority="73"/>
+    <w:lsdException w:name="Light Shading Accent 1" w:uiPriority="60"/>
+    <w:lsdException w:name="Light List Accent 1" w:uiPriority="61"/>
+    <w:lsdException w:name="Light Grid Accent 1" w:uiPriority="62"/>
+    <w:lsdException w:name="Medium Shading 1 Accent 1" w:uiPriority="63"/>
+    <w:lsdException w:name="Medium Shading 2 Accent 1" w:uiPriority="64"/>
+    <w:lsdException w:name="Medium List 1 Accent 1" w:uiPriority="65"/>
+    <w:lsdException w:name="Revision" w:semiHidden="1"/>
+    <w:lsdException w:name="List Paragraph" w:uiPriority="34" w:qFormat="1"/>
+    <w:lsdException w:name="Quote" w:uiPriority="29" w:qFormat="1"/>
+    <w:lsdException w:name="Intense Quote" w:uiPriority="30" w:qFormat="1"/>
+    <w:lsdException w:name="Medium List 2 Accent 1" w:uiPriority="66"/>
+    <w:lsdException w:name="Medium Grid 1 Accent 1" w:uiPriority="67"/>
+    <w:lsdException w:name="Medium Grid 2 Accent 1" w:uiPriority="68"/>
+    <w:lsdException w:name="Medium Grid 3 Accent 1" w:uiPriority="69"/>
+    <w:lsdException w:name="Dark List Accent 1" w:uiPriority="70"/>
+    <w:lsdException w:name="Colorful Shading Accent 1" w:uiPriority="71"/>
+    <w:lsdException w:name="Colorful List Accent 1" w:uiPriority="72"/>
+    <w:lsdException w:name="Colorful Grid Accent 1" w:uiPriority="73"/>
+    <w:lsdException w:name="Light Shading Accent 2" w:uiPriority="60"/>
+    <w:lsdException w:name="Light List Accent 2" w:uiPriority="61"/>
+    <w:lsdException w:name="Light Grid Accent 2" w:uiPriority="62"/>
+    <w:lsdException w:name="Medium Shading 1 Accent 2" w:uiPriority="63"/>
+    <w:lsdException w:name="Medium Shading 2 Accent 2" w:uiPriority="64"/>
+    <w:lsdException w:name="Medium List 1 Accent 2" w:uiPriority="65"/>
+    <w:lsdException w:name="Medium List 2 Accent 2" w:uiPriority="66"/>
+    <w:lsdException w:name="Medium Grid 1 Accent 2" w:uiPriority="67"/>
+    <w:lsdException w:name="Medium Grid 2 Accent 2" w:uiPriority="68"/>
+    <w:lsdException w:name="Medium Grid 3 Accent 2" w:uiPriority="69"/>
+    <w:lsdException w:name="Dark List Accent 2" w:uiPriority="70"/>
+    <w:lsdException w:name="Colorful Shading Accent 2" w:uiPriority="71"/>
+    <w:lsdException w:name="Colorful List Accent 2" w:uiPriority="72"/>
+    <w:lsdException w:name="Colorful Grid Accent 2" w:uiPriority="73"/>
+    <w:lsdException w:name="Light Shading Accent 3" w:uiPriority="60"/>
+    <w:lsdException w:name="Light List Accent 3" w:uiPriority="61"/>
+    <w:lsdException w:name="Light Grid Accent 3" w:uiPriority="62"/>
+    <w:lsdException w:name="Medium Shading 1 Accent 3" w:uiPriority="63"/>
+    <w:lsdException w:name="Medium Shading 2 Accent 3" w:uiPriority="64"/>
+    <w:lsdException w:name="Medium List 1 Accent 3" w:uiPriority="65"/>
+    <w:lsdException w:name="Medium List 2 Accent 3" w:uiPriority="66"/>
+    <w:lsdException w:name="Medium Grid 1 Accent 3" w:uiPriority="67"/>
+    <w:lsdException w:name="Medium Grid 2 Accent 3" w:uiPriority="68"/>
+    <w:lsdException w:name="Medium Grid 3 Accent 3" w:uiPriority="69"/>
+    <w:lsdException w:name="Dark List Accent 3" w:uiPriority="70"/>
+    <w:lsdException w:name="Colorful Shading Accent 3" w:uiPriority="71"/>
+    <w:lsdException w:name="Colorful List Accent 3" w:uiPriority="72"/>
+    <w:lsdException w:name="Colorful Grid Accent 3" w:uiPriority="73"/>
+    <w:lsdException w:name="Light Shading Accent 4" w:uiPriority="60"/>
+    <w:lsdException w:name="Light List Accent 4" w:uiPriority="61"/>
+    <w:lsdException w:name="Light Grid Accent 4" w:uiPriority="62"/>
+    <w:lsdException w:name="Medium Shading 1 Accent 4" w:uiPriority="63"/>
+    <w:lsdException w:name="Medium Shading 2 Accent 4" w:uiPriority="64"/>
+    <w:lsdException w:name="Medium List 1 Accent 4" w:uiPriority="65"/>
+    <w:lsdException w:name="Medium List 2 Accent 4" w:uiPriority="66"/>
+    <w:lsdException w:name="Medium Grid 1 Accent 4" w:uiPriority="67"/>
+    <w:lsdException w:name="Medium Grid 2 Accent 4" w:uiPriority="68"/>
+    <w:lsdException w:name="Medium Grid 3 Accent 4" w:uiPriority="69"/>
+    <w:lsdException w:name="Dark List Accent 4" w:uiPriority="70"/>
+    <w:lsdException w:name="Colorful Shading Accent 4" w:uiPriority="71"/>
+    <w:lsdException w:name="Colorful List Accent 4" w:uiPriority="72"/>
+    <w:lsdException w:name="Colorful Grid Accent 4" w:uiPriority="73"/>
+    <w:lsdException w:name="Light Shading Accent 5" w:uiPriority="60"/>
+    <w:lsdException w:name="Light List Accent 5" w:uiPriority="61"/>
+    <w:lsdException w:name="Light Grid Accent 5" w:uiPriority="62"/>
+    <w:lsdException w:name="Medium Shading 1 Accent 5" w:uiPriority="63"/>
+    <w:lsdException w:name="Medium Shading 2 Accent 5" w:uiPriority="64"/>
+    <w:lsdException w:name="Medium List 1 Accent 5" w:uiPriority="65"/>
+    <w:lsdException w:name="Medium List 2 Accent 5" w:uiPriority="66"/>
+    <w:lsdException w:name="Medium Grid 1 Accent 5" w:uiPriority="67"/>
+    <w:lsdException w:name="Medium Grid 2 Accent 5" w:uiPriority="68"/>
+    <w:lsdException w:name="Medium Grid 3 Accent 5" w:uiPriority="69"/>
+    <w:lsdException w:name="Dark List Accent 5" w:uiPriority="70"/>
+    <w:lsdException w:name="Colorful Shading Accent 5" w:uiPriority="71"/>
+    <w:lsdException w:name="Colorful List Accent 5" w:uiPriority="72"/>
+    <w:lsdException w:name="Colorful Grid Accent 5" w:uiPriority="73"/>
+    <w:lsdException w:name="Light Shading Accent 6" w:uiPriority="60"/>
+    <w:lsdException w:name="Light List Accent 6" w:uiPriority="61"/>
+    <w:lsdException w:name="Light Grid Accent 6" w:uiPriority="62"/>
+    <w:lsdException w:name="Medium Shading 1 Accent 6" w:uiPriority="63"/>
+    <w:lsdException w:name="Medium Shading 2 Accent 6" w:uiPriority="64"/>
+    <w:lsdException w:name="Medium List 1 Accent 6" w:uiPriority="65"/>
+    <w:lsdException w:name="Medium List 2 Accent 6" w:uiPriority="66"/>
+    <w:lsdException w:name="Medium Grid 1 Accent 6" w:uiPriority="67"/>
+    <w:lsdException w:name="Medium Grid 2 Accent 6" w:uiPriority="68"/>
+    <w:lsdException w:name="Medium Grid 3 Accent 6" w:uiPriority="69"/>
+    <w:lsdException w:name="Dark List Accent 6" w:uiPriority="70"/>
+    <w:lsdException w:name="Colorful Shading Accent 6" w:uiPriority="71"/>
+    <w:lsdException w:name="Colorful List Accent 6" w:uiPriority="72"/>
+    <w:lsdException w:name="Colorful Grid Accent 6" w:uiPriority="73"/>
+    <w:lsdException w:name="Subtle Emphasis" w:uiPriority="19" w:qFormat="1"/>
+    <w:lsdException w:name="Intense Emphasis" w:uiPriority="21" w:qFormat="1"/>
+    <w:lsdException w:name="Subtle Reference" w:uiPriority="31" w:qFormat="1"/>
+    <w:lsdException w:name="Intense Reference" w:uiPriority="32" w:qFormat="1"/>
+    <w:lsdException w:name="Book Title" w:uiPriority="33" w:qFormat="1"/>
+    <w:lsdException w:name="Bibliography" w:semiHidden="1" w:uiPriority="37" w:unhideWhenUsed="1"/>
+    <w:lsdException w:name="TOC Heading" w:semiHidden="1" w:uiPriority="39" w:unhideWhenUsed="1" w:qFormat="1"/>
+    <w:lsdException w:name="Plain Table 5" w:semiHidden="1" w:unhideWhenUsed="1"/>
+    <w:lsdException w:name="Grid Table Light" w:semiHidden="1" w:unhideWhenUsed="1"/>
+    <w:lsdException w:name="Grid Table 1 Light" w:semiHidden="1" w:unhideWhenUsed="1"/>
+    <w:lsdException w:name="Grid Table 2" w:semiHidden="1" w:unhideWhenUsed="1"/>
+    <w:lsdException w:name="Grid Table 3" w:semiHidden="1" w:unhideWhenUsed="1"/>
+    <w:lsdException w:name="Grid Table 4" w:uiPriority="49"/>
+    <w:lsdException w:name="Grid Table 5 Dark" w:uiPriority="50"/>
+    <w:lsdException w:name="Grid Table 6 Colorful" w:uiPriority="51"/>
+    <w:lsdException w:name="Grid Table 7 Colorful" w:uiPriority="52"/>
+    <w:lsdException w:name="Grid Table 1 Light Accent 1" w:uiPriority="46"/>
+    <w:lsdException w:name="Grid Table 2 Accent 1" w:uiPriority="47"/>
+    <w:lsdException w:name="Grid Table 3 Accent 1" w:uiPriority="48"/>
+    <w:lsdException w:name="Grid Table 4 Accent 1" w:uiPriority="49"/>
+    <w:lsdException w:name="Grid Table 5 Dark Accent 1" w:uiPriority="50"/>
+    <w:lsdException w:name="Grid Table 6 Colorful Accent 1" w:uiPriority="51"/>
+    <w:lsdException w:name="Grid Table 7 Colorful Accent 1" w:uiPriority="52"/>
+    <w:lsdException w:name="Grid Table 1 Light Accent 2" w:uiPriority="46"/>
+    <w:lsdException w:name="Grid Table 2 Accent 2" w:uiPriority="47"/>
+    <w:lsdException w:name="Grid Table 3 Accent 2" w:uiPriority="48"/>
+    <w:lsdException w:name="Grid Table 4 Accent 2" w:uiPriority="49"/>
+    <w:lsdException w:name="Grid Table 5 Dark Accent 2" w:uiPriority="50"/>
+    <w:lsdException w:name="Grid Table 6 Colorful Accent 2" w:uiPriority="51"/>
+    <w:lsdException w:name="Grid Table 7 Colorful Accent 2" w:uiPriority="52"/>
+    <w:lsdException w:name="Grid Table 1 Light Accent 3" w:uiPriority="46"/>
+    <w:lsdException w:name="Grid Table 2 Accent 3" w:uiPriority="47"/>
+    <w:lsdException w:name="Grid Table 3 Accent 3" w:uiPriority="48"/>
+    <w:lsdException w:name="Grid Table 4 Accent 3" w:uiPriority="49"/>
+    <w:lsdException w:name="Grid Table 5 Dark Accent 3" w:uiPriority="50"/>
+    <w:lsdException w:name="Grid Table 6 Colorful Accent 3" w:uiPriority="51"/>
+    <w:lsdException w:name="Grid Table 7 Colorful Accent 3" w:uiPriority="52"/>
+    <w:lsdException w:name="Grid Table 1 Light Accent 4" w:uiPriority="46"/>
+    <w:lsdException w:name="Grid Table 2 Accent 4" w:uiPriority="47"/>
+    <w:lsdException w:name="Grid Table 3 Accent 4" w:uiPriority="48"/>
+    <w:lsdException w:name="Grid Table 4 Accent 4" w:uiPriority="49"/>
+    <w:lsdException w:name="Grid Table 5 Dark Accent 4" w:uiPriority="50"/>
+    <w:lsdException w:name="Grid Table 6 Colorful Accent 4" w:uiPriority="51"/>
+    <w:lsdException w:name="Grid Table 7 Colorful Accent 4" w:uiPriority="52"/>
+    <w:lsdException w:name="Grid Table 1 Light Accent 5" w:uiPriority="46"/>
+    <w:lsdException w:name="Grid Table 2 Accent 5" w:uiPriority="47"/>
+    <w:lsdException w:name="Grid Table 3 Accent 5" w:uiPriority="48"/>
+    <w:lsdException w:name="Grid Table 4 Accent 5" w:uiPriority="49"/>
+    <w:lsdException w:name="Grid Table 5 Dark Accent 5" w:uiPriority="50"/>
+    <w:lsdException w:name="Grid Table 6 Colorful Accent 5" w:uiPriority="51"/>
+    <w:lsdException w:name="Grid Table 7 Colorful Accent 5" w:uiPriority="52"/>
+    <w:lsdException w:name="Grid Table 1 Light Accent 6" w:uiPriority="46"/>
+    <w:lsdException w:name="Grid Table 2 Accent 6" w:uiPriority="47"/>
+    <w:lsdException w:name="Grid Table 3 Accent 6" w:uiPriority="48"/>
+    <w:lsdException w:name="Grid Table 4 Accent 6" w:uiPriority="49"/>
+    <w:lsdException w:name="Grid Table 5 Dark Accent 6" w:uiPriority="50"/>
+    <w:lsdException w:name="Grid Table 6 Colorful Accent 6" w:uiPriority="51"/>
+    <w:lsdException w:name="Grid Table 7 Colorful Accent 6" w:uiPriority="52"/>
+    <w:lsdException w:name="List Table 1 Light" w:uiPriority="46"/>
+    <w:lsdException w:name="List Table 2" w:uiPriority="47"/>
+    <w:lsdException w:name="List Table 3" w:uiPriority="48"/>
+    <w:lsdException w:name="List Table 4" w:uiPriority="49"/>
+    <w:lsdException w:name="List Table 5 Dark" w:uiPriority="50"/>
+    <w:lsdException w:name="List Table 6 Colorful" w:uiPriority="51"/>
+    <w:lsdException w:name="List Table 7 Colorful" w:uiPriority="52"/>
+    <w:lsdException w:name="List Table 1 Light Accent 1" w:uiPriority="46"/>
+    <w:lsdException w:name="List Table 2 Accent 1" w:uiPriority="47"/>
+    <w:lsdException w:name="List Table 3 Accent 1" w:uiPriority="48"/>
+    <w:lsdException w:name="List Table 4 Accent 1" w:uiPriority="49"/>
+    <w:lsdException w:name="List Table 5 Dark Accent 1" w:uiPriority="50"/>
+    <w:lsdException w:name="List Table 6 Colorful Accent 1" w:uiPriority="51"/>
+    <w:lsdException w:name="List Table 7 Colorful Accent 1" w:uiPriority="52"/>
+    <w:lsdException w:name="List Table 1 Light Accent 2" w:uiPriority="46"/>
+    <w:lsdException w:name="List Table 2 Accent 2" w:uiPriority="47"/>
+    <w:lsdException w:name="List Table 3 Accent 2" w:uiPriority="48"/>
+    <w:lsdException w:name="List Table 4 Accent 2" w:uiPriority="49"/>
+    <w:lsdException w:name="List Table 5 Dark Accent 2" w:uiPriority="50"/>
+    <w:lsdException w:name="List Table 6 Colorful Accent 2" w:uiPriority="51"/>
+    <w:lsdException w:name="List Table 7 Colorful Accent 2" w:uiPriority="52"/>
+    <w:lsdException w:name="List Table 1 Light Accent 3" w:uiPriority="46"/>
+    <w:lsdException w:name="List Table 2 Accent 3" w:uiPriority="47"/>
+    <w:lsdException w:name="List Table 3 Accent 3" w:uiPriority="48"/>
+    <w:lsdException w:name="List Table 4 Accent 3" w:uiPriority="49"/>
+    <w:lsdException w:name="List Table 5 Dark Accent 3" w:uiPriority="50"/>
+    <w:lsdException w:name="List Table 6 Colorful Accent 3" w:uiPriority="51"/>
+    <w:lsdException w:name="List Table 7 Colorful Accent 3" w:uiPriority="52"/>
+    <w:lsdException w:name="List Table 1 Light Accent 4" w:uiPriority="46"/>
+    <w:lsdException w:name="List Table 2 Accent 4" w:uiPriority="47"/>
+    <w:lsdException w:name="List Table 3 Accent 4" w:uiPriority="48"/>
+    <w:lsdException w:name="List Table 4 Accent 4" w:uiPriority="49"/>
+    <w:lsdException w:name="List Table 5 Dark Accent 4" w:uiPriority="50"/>
+    <w:lsdException w:name="List Table 6 Colorful Accent 4" w:uiPriority="51"/>
+    <w:lsdException w:name="List Table 7 Colorful Accent 4" w:uiPriority="52"/>
+    <w:lsdException w:name="List Table 1 Light Accent 5" w:uiPriority="46"/>
+    <w:lsdException w:name="List Table 2 Accent 5" w:uiPriority="47"/>
+    <w:lsdException w:name="List Table 3 Accent 5" w:uiPriority="48"/>
+    <w:lsdException w:name="List Table 4 Accent 5" w:uiPriority="49"/>
+    <w:lsdException w:name="List Table 5 Dark Accent 5" w:uiPriority="50"/>
+    <w:lsdException w:name="List Table 6 Colorful Accent 5" w:uiPriority="51"/>
+    <w:lsdException w:name="List Table 7 Colorful Accent 5" w:uiPriority="52"/>
+    <w:lsdException w:name="List Table 1 Light Accent 6" w:uiPriority="46"/>
+    <w:lsdException w:name="List Table 2 Accent 6" w:uiPriority="47"/>
+    <w:lsdException w:name="List Table 3 Accent 6" w:uiPriority="48"/>
+    <w:lsdException w:name="List Table 4 Accent 6" w:uiPriority="49"/>
+    <w:lsdException w:name="List Table 5 Dark Accent 6" w:uiPriority="50"/>
+    <w:lsdException w:name="List Table 6 Colorful Accent 6" w:uiPriority="51"/>
+    <w:lsdException w:name="List Table 7 Colorful Accent 6" w:uiPriority="52"/>
+    <w:lsdException w:name="Mention" w:semiHidden="1" w:unhideWhenUsed="1"/>
+    <w:lsdException w:name="Smart Hyperlink" w:semiHidden="1" w:unhideWhenUsed="1"/>
+    <w:lsdException w:name="Hashtag" w:semiHidden="1" w:unhideWhenUsed="1"/>
+    <w:lsdException w:name="Unresolved Mention" w:semiHidden="1" w:unhideWhenUsed="1"/>
+    <w:lsdException w:name="Smart Link" w:semiHidden="1" w:unhideWhenUsed="1"/>
   </w:latentStyles>
   <w:style w:type="paragraph" w:default="1" w:styleId="a">
     <w:name w:val="Normal"/>
@@ -640,252 +928,20 @@
       <w:spacing w:after="0" w:line="240" w:lineRule="auto"/>
     </w:pPr>
     <w:rPr>
-      <w:rFonts w:ascii="Heiti SC Light" w:eastAsia="Heiti SC Light"/>
+      <w:rFonts w:ascii="HEITI SC LIGHT" w:eastAsia="HEITI SC LIGHT"/>
       <w:sz w:val="18"/>
       <w:szCs w:val="18"/>
     </w:rPr>
   </w:style>
   <w:style w:type="character" w:customStyle="1" w:styleId="a4">
-    <w:name w:val="批注框文本字符"/>
+    <w:name w:val="批注框文本 字符"/>
     <w:basedOn w:val="a0"/>
     <w:link w:val="a3"/>
     <w:uiPriority w:val="99"/>
     <w:semiHidden/>
     <w:rsid w:val="00396F3C"/>
     <w:rPr>
-      <w:rFonts w:ascii="Heiti SC Light" w:eastAsia="Heiti SC Light"/>
-      <w:sz w:val="18"/>
-      <w:szCs w:val="18"/>
-    </w:rPr>
-  </w:style>
-</w:styles>
-</file>
-
-<file path=word/stylesWithEffects.xml><?xml version="1.0" encoding="utf-8"?>
-<w:styles xmlns:wpc="http://schemas.microsoft.com/office/word/2010/wordprocessingCanvas" xmlns:mo="http://schemas.microsoft.com/office/mac/office/2008/main" xmlns:mc="http://schemas.openxmlformats.org/markup-compatibility/2006" xmlns:mv="urn:schemas-microsoft-com:mac:vml" xmlns:o="urn:schemas-microsoft-com:office:office" xmlns:r="http://schemas.openxmlformats.org/officeDocument/2006/relationships" xmlns:m="http://schemas.openxmlformats.org/officeDocument/2006/math" xmlns:v="urn:schemas-microsoft-com:vml" xmlns:wp14="http://schemas.microsoft.com/office/word/2010/wordprocessingDrawing" xmlns:wp="http://schemas.openxmlformats.org/drawingml/2006/wordprocessingDrawing" xmlns:w10="urn:schemas-microsoft-com:office:word" xmlns:w="http://schemas.openxmlformats.org/wordprocessingml/2006/main" xmlns:w14="http://schemas.microsoft.com/office/word/2010/wordml" xmlns:wpg="http://schemas.microsoft.com/office/word/2010/wordprocessingGroup" xmlns:wpi="http://schemas.microsoft.com/office/word/2010/wordprocessingInk" xmlns:wne="http://schemas.microsoft.com/office/word/2006/wordml" xmlns:wps="http://schemas.microsoft.com/office/word/2010/wordprocessingShape" mc:Ignorable="w14 wp14">
-  <w:docDefaults>
-    <w:rPrDefault>
-      <w:rPr>
-        <w:rFonts w:asciiTheme="minorHAnsi" w:eastAsiaTheme="minorEastAsia" w:hAnsiTheme="minorHAnsi" w:cstheme="minorBidi"/>
-        <w:sz w:val="22"/>
-        <w:szCs w:val="22"/>
-        <w:lang w:val="en-IN" w:eastAsia="en-US" w:bidi="ar-SA"/>
-      </w:rPr>
-    </w:rPrDefault>
-    <w:pPrDefault>
-      <w:pPr>
-        <w:spacing w:after="160" w:line="259" w:lineRule="auto"/>
-      </w:pPr>
-    </w:pPrDefault>
-  </w:docDefaults>
-  <w:latentStyles w:defLockedState="0" w:defUIPriority="99" w:defSemiHidden="1" w:defUnhideWhenUsed="1" w:defQFormat="0" w:count="276">
-    <w:lsdException w:name="Normal" w:semiHidden="0" w:uiPriority="0" w:unhideWhenUsed="0" w:qFormat="1"/>
-    <w:lsdException w:name="heading 1" w:semiHidden="0" w:uiPriority="9" w:unhideWhenUsed="0" w:qFormat="1"/>
-    <w:lsdException w:name="heading 2" w:uiPriority="9" w:qFormat="1"/>
-    <w:lsdException w:name="heading 3" w:uiPriority="9" w:qFormat="1"/>
-    <w:lsdException w:name="heading 4" w:uiPriority="9" w:qFormat="1"/>
-    <w:lsdException w:name="heading 5" w:uiPriority="9" w:qFormat="1"/>
-    <w:lsdException w:name="heading 6" w:uiPriority="9" w:qFormat="1"/>
-    <w:lsdException w:name="heading 7" w:uiPriority="9" w:qFormat="1"/>
-    <w:lsdException w:name="heading 8" w:uiPriority="9" w:qFormat="1"/>
-    <w:lsdException w:name="heading 9" w:uiPriority="9" w:qFormat="1"/>
-    <w:lsdException w:name="toc 1" w:uiPriority="39"/>
-    <w:lsdException w:name="toc 2" w:uiPriority="39"/>
-    <w:lsdException w:name="toc 3" w:uiPriority="39"/>
-    <w:lsdException w:name="toc 4" w:uiPriority="39"/>
-    <w:lsdException w:name="toc 5" w:uiPriority="39"/>
-    <w:lsdException w:name="toc 6" w:uiPriority="39"/>
-    <w:lsdException w:name="toc 7" w:uiPriority="39"/>
-    <w:lsdException w:name="toc 8" w:uiPriority="39"/>
-    <w:lsdException w:name="toc 9" w:uiPriority="39"/>
-    <w:lsdException w:name="caption" w:uiPriority="35" w:qFormat="1"/>
-    <w:lsdException w:name="Title" w:semiHidden="0" w:uiPriority="10" w:unhideWhenUsed="0" w:qFormat="1"/>
-    <w:lsdException w:name="Default Paragraph Font" w:uiPriority="1"/>
-    <w:lsdException w:name="Subtitle" w:semiHidden="0" w:uiPriority="11" w:unhideWhenUsed="0" w:qFormat="1"/>
-    <w:lsdException w:name="Strong" w:semiHidden="0" w:uiPriority="22" w:unhideWhenUsed="0" w:qFormat="1"/>
-    <w:lsdException w:name="Emphasis" w:semiHidden="0" w:uiPriority="20" w:unhideWhenUsed="0" w:qFormat="1"/>
-    <w:lsdException w:name="Normal Table" w:semiHidden="0" w:unhideWhenUsed="0"/>
-    <w:lsdException w:name="Table Subtle 2" w:semiHidden="0" w:unhideWhenUsed="0"/>
-    <w:lsdException w:name="Table Web 3" w:semiHidden="0" w:unhideWhenUsed="0"/>
-    <w:lsdException w:name="Table Grid" w:semiHidden="0" w:uiPriority="39" w:unhideWhenUsed="0"/>
-    <w:lsdException w:name="Note Level 1" w:semiHidden="0" w:unhideWhenUsed="0"/>
-    <w:lsdException w:name="Note Level 2" w:semiHidden="0" w:unhideWhenUsed="0"/>
-    <w:lsdException w:name="Note Level 3" w:semiHidden="0" w:unhideWhenUsed="0"/>
-    <w:lsdException w:name="Note Level 4" w:semiHidden="0" w:unhideWhenUsed="0"/>
-    <w:lsdException w:name="Note Level 5" w:semiHidden="0" w:unhideWhenUsed="0"/>
-    <w:lsdException w:name="Note Level 6" w:semiHidden="0" w:unhideWhenUsed="0"/>
-    <w:lsdException w:name="Note Level 7" w:semiHidden="0" w:unhideWhenUsed="0"/>
-    <w:lsdException w:name="Note Level 8" w:semiHidden="0" w:unhideWhenUsed="0"/>
-    <w:lsdException w:name="Note Level 9" w:semiHidden="0" w:unhideWhenUsed="0"/>
-    <w:lsdException w:name="Placeholder Text" w:unhideWhenUsed="0"/>
-    <w:lsdException w:name="No Spacing" w:semiHidden="0" w:uiPriority="1" w:unhideWhenUsed="0" w:qFormat="1"/>
-    <w:lsdException w:name="Light Shading" w:semiHidden="0" w:uiPriority="60" w:unhideWhenUsed="0"/>
-    <w:lsdException w:name="Light List" w:semiHidden="0" w:uiPriority="61" w:unhideWhenUsed="0"/>
-    <w:lsdException w:name="Light Grid" w:semiHidden="0" w:uiPriority="62" w:unhideWhenUsed="0"/>
-    <w:lsdException w:name="Medium Shading 1" w:semiHidden="0" w:uiPriority="63" w:unhideWhenUsed="0"/>
-    <w:lsdException w:name="Medium Shading 2" w:semiHidden="0" w:uiPriority="64" w:unhideWhenUsed="0"/>
-    <w:lsdException w:name="Medium List 1" w:semiHidden="0" w:uiPriority="65" w:unhideWhenUsed="0"/>
-    <w:lsdException w:name="Medium List 2" w:semiHidden="0" w:uiPriority="66" w:unhideWhenUsed="0"/>
-    <w:lsdException w:name="Medium Grid 1" w:semiHidden="0" w:uiPriority="67" w:unhideWhenUsed="0"/>
-    <w:lsdException w:name="Medium Grid 2" w:semiHidden="0" w:uiPriority="68" w:unhideWhenUsed="0"/>
-    <w:lsdException w:name="Medium Grid 3" w:semiHidden="0" w:uiPriority="69" w:unhideWhenUsed="0"/>
-    <w:lsdException w:name="Dark List" w:semiHidden="0" w:uiPriority="70" w:unhideWhenUsed="0"/>
-    <w:lsdException w:name="Colorful Shading" w:semiHidden="0" w:uiPriority="71" w:unhideWhenUsed="0"/>
-    <w:lsdException w:name="Colorful List" w:semiHidden="0" w:uiPriority="72" w:unhideWhenUsed="0"/>
-    <w:lsdException w:name="Colorful Grid" w:semiHidden="0" w:uiPriority="73" w:unhideWhenUsed="0"/>
-    <w:lsdException w:name="Light Shading Accent 1" w:semiHidden="0" w:uiPriority="60" w:unhideWhenUsed="0"/>
-    <w:lsdException w:name="Light List Accent 1" w:semiHidden="0" w:uiPriority="61" w:unhideWhenUsed="0"/>
-    <w:lsdException w:name="Light Grid Accent 1" w:semiHidden="0" w:uiPriority="62" w:unhideWhenUsed="0"/>
-    <w:lsdException w:name="Medium Shading 1 Accent 1" w:semiHidden="0" w:uiPriority="63" w:unhideWhenUsed="0"/>
-    <w:lsdException w:name="Medium Shading 2 Accent 1" w:semiHidden="0" w:uiPriority="64" w:unhideWhenUsed="0"/>
-    <w:lsdException w:name="Medium List 1 Accent 1" w:semiHidden="0" w:uiPriority="65" w:unhideWhenUsed="0"/>
-    <w:lsdException w:name="Revision" w:unhideWhenUsed="0"/>
-    <w:lsdException w:name="List Paragraph" w:semiHidden="0" w:uiPriority="34" w:unhideWhenUsed="0" w:qFormat="1"/>
-    <w:lsdException w:name="Quote" w:semiHidden="0" w:uiPriority="29" w:unhideWhenUsed="0" w:qFormat="1"/>
-    <w:lsdException w:name="Intense Quote" w:semiHidden="0" w:uiPriority="30" w:unhideWhenUsed="0" w:qFormat="1"/>
-    <w:lsdException w:name="Medium List 2 Accent 1" w:semiHidden="0" w:uiPriority="66" w:unhideWhenUsed="0"/>
-    <w:lsdException w:name="Medium Grid 1 Accent 1" w:semiHidden="0" w:uiPriority="67" w:unhideWhenUsed="0"/>
-    <w:lsdException w:name="Medium Grid 2 Accent 1" w:semiHidden="0" w:uiPriority="68" w:unhideWhenUsed="0"/>
-    <w:lsdException w:name="Medium Grid 3 Accent 1" w:semiHidden="0" w:uiPriority="69" w:unhideWhenUsed="0"/>
-    <w:lsdException w:name="Dark List Accent 1" w:semiHidden="0" w:uiPriority="70" w:unhideWhenUsed="0"/>
-    <w:lsdException w:name="Colorful Shading Accent 1" w:semiHidden="0" w:uiPriority="71" w:unhideWhenUsed="0"/>
-    <w:lsdException w:name="Colorful List Accent 1" w:semiHidden="0" w:uiPriority="72" w:unhideWhenUsed="0"/>
-    <w:lsdException w:name="Colorful Grid Accent 1" w:semiHidden="0" w:uiPriority="73" w:unhideWhenUsed="0"/>
-    <w:lsdException w:name="Light Shading Accent 2" w:semiHidden="0" w:uiPriority="60" w:unhideWhenUsed="0"/>
-    <w:lsdException w:name="Light List Accent 2" w:semiHidden="0" w:uiPriority="61" w:unhideWhenUsed="0"/>
-    <w:lsdException w:name="Light Grid Accent 2" w:semiHidden="0" w:uiPriority="62" w:unhideWhenUsed="0"/>
-    <w:lsdException w:name="Medium Shading 1 Accent 2" w:semiHidden="0" w:uiPriority="63" w:unhideWhenUsed="0"/>
-    <w:lsdException w:name="Medium Shading 2 Accent 2" w:semiHidden="0" w:uiPriority="64" w:unhideWhenUsed="0"/>
-    <w:lsdException w:name="Medium List 1 Accent 2" w:semiHidden="0" w:uiPriority="65" w:unhideWhenUsed="0"/>
-    <w:lsdException w:name="Medium List 2 Accent 2" w:semiHidden="0" w:uiPriority="66" w:unhideWhenUsed="0"/>
-    <w:lsdException w:name="Medium Grid 1 Accent 2" w:semiHidden="0" w:uiPriority="67" w:unhideWhenUsed="0"/>
-    <w:lsdException w:name="Medium Grid 2 Accent 2" w:semiHidden="0" w:uiPriority="68" w:unhideWhenUsed="0"/>
-    <w:lsdException w:name="Medium Grid 3 Accent 2" w:semiHidden="0" w:uiPriority="69" w:unhideWhenUsed="0"/>
-    <w:lsdException w:name="Dark List Accent 2" w:semiHidden="0" w:uiPriority="70" w:unhideWhenUsed="0"/>
-    <w:lsdException w:name="Colorful Shading Accent 2" w:semiHidden="0" w:uiPriority="71" w:unhideWhenUsed="0"/>
-    <w:lsdException w:name="Colorful List Accent 2" w:semiHidden="0" w:uiPriority="72" w:unhideWhenUsed="0"/>
-    <w:lsdException w:name="Colorful Grid Accent 2" w:semiHidden="0" w:uiPriority="73" w:unhideWhenUsed="0"/>
-    <w:lsdException w:name="Light Shading Accent 3" w:semiHidden="0" w:uiPriority="60" w:unhideWhenUsed="0"/>
-    <w:lsdException w:name="Light List Accent 3" w:semiHidden="0" w:uiPriority="61" w:unhideWhenUsed="0"/>
-    <w:lsdException w:name="Light Grid Accent 3" w:semiHidden="0" w:uiPriority="62" w:unhideWhenUsed="0"/>
-    <w:lsdException w:name="Medium Shading 1 Accent 3" w:semiHidden="0" w:uiPriority="63" w:unhideWhenUsed="0"/>
-    <w:lsdException w:name="Medium Shading 2 Accent 3" w:semiHidden="0" w:uiPriority="64" w:unhideWhenUsed="0"/>
-    <w:lsdException w:name="Medium List 1 Accent 3" w:semiHidden="0" w:uiPriority="65" w:unhideWhenUsed="0"/>
-    <w:lsdException w:name="Medium List 2 Accent 3" w:semiHidden="0" w:uiPriority="66" w:unhideWhenUsed="0"/>
-    <w:lsdException w:name="Medium Grid 1 Accent 3" w:semiHidden="0" w:uiPriority="67" w:unhideWhenUsed="0"/>
-    <w:lsdException w:name="Medium Grid 2 Accent 3" w:semiHidden="0" w:uiPriority="68" w:unhideWhenUsed="0"/>
-    <w:lsdException w:name="Medium Grid 3 Accent 3" w:semiHidden="0" w:uiPriority="69" w:unhideWhenUsed="0"/>
-    <w:lsdException w:name="Dark List Accent 3" w:semiHidden="0" w:uiPriority="70" w:unhideWhenUsed="0"/>
-    <w:lsdException w:name="Colorful Shading Accent 3" w:semiHidden="0" w:uiPriority="71" w:unhideWhenUsed="0"/>
-    <w:lsdException w:name="Colorful List Accent 3" w:semiHidden="0" w:uiPriority="72" w:unhideWhenUsed="0"/>
-    <w:lsdException w:name="Colorful Grid Accent 3" w:semiHidden="0" w:uiPriority="73" w:unhideWhenUsed="0"/>
-    <w:lsdException w:name="Light Shading Accent 4" w:semiHidden="0" w:uiPriority="60" w:unhideWhenUsed="0"/>
-    <w:lsdException w:name="Light List Accent 4" w:semiHidden="0" w:uiPriority="61" w:unhideWhenUsed="0"/>
-    <w:lsdException w:name="Light Grid Accent 4" w:semiHidden="0" w:uiPriority="62" w:unhideWhenUsed="0"/>
-    <w:lsdException w:name="Medium Shading 1 Accent 4" w:semiHidden="0" w:uiPriority="63" w:unhideWhenUsed="0"/>
-    <w:lsdException w:name="Medium Shading 2 Accent 4" w:semiHidden="0" w:uiPriority="64" w:unhideWhenUsed="0"/>
-    <w:lsdException w:name="Medium List 1 Accent 4" w:semiHidden="0" w:uiPriority="65" w:unhideWhenUsed="0"/>
-    <w:lsdException w:name="Medium List 2 Accent 4" w:semiHidden="0" w:uiPriority="66" w:unhideWhenUsed="0"/>
-    <w:lsdException w:name="Medium Grid 1 Accent 4" w:semiHidden="0" w:uiPriority="67" w:unhideWhenUsed="0"/>
-    <w:lsdException w:name="Medium Grid 2 Accent 4" w:semiHidden="0" w:uiPriority="68" w:unhideWhenUsed="0"/>
-    <w:lsdException w:name="Medium Grid 3 Accent 4" w:semiHidden="0" w:uiPriority="69" w:unhideWhenUsed="0"/>
-    <w:lsdException w:name="Dark List Accent 4" w:semiHidden="0" w:uiPriority="70" w:unhideWhenUsed="0"/>
-    <w:lsdException w:name="Colorful Shading Accent 4" w:semiHidden="0" w:uiPriority="71" w:unhideWhenUsed="0"/>
-    <w:lsdException w:name="Colorful List Accent 4" w:semiHidden="0" w:uiPriority="72" w:unhideWhenUsed="0"/>
-    <w:lsdException w:name="Colorful Grid Accent 4" w:semiHidden="0" w:uiPriority="73" w:unhideWhenUsed="0"/>
-    <w:lsdException w:name="Light Shading Accent 5" w:semiHidden="0" w:uiPriority="60" w:unhideWhenUsed="0"/>
-    <w:lsdException w:name="Light List Accent 5" w:semiHidden="0" w:uiPriority="61" w:unhideWhenUsed="0"/>
-    <w:lsdException w:name="Light Grid Accent 5" w:semiHidden="0" w:uiPriority="62" w:unhideWhenUsed="0"/>
-    <w:lsdException w:name="Medium Shading 1 Accent 5" w:semiHidden="0" w:uiPriority="63" w:unhideWhenUsed="0"/>
-    <w:lsdException w:name="Medium Shading 2 Accent 5" w:semiHidden="0" w:uiPriority="64" w:unhideWhenUsed="0"/>
-    <w:lsdException w:name="Medium List 1 Accent 5" w:semiHidden="0" w:uiPriority="65" w:unhideWhenUsed="0"/>
-    <w:lsdException w:name="Medium List 2 Accent 5" w:semiHidden="0" w:uiPriority="66" w:unhideWhenUsed="0"/>
-    <w:lsdException w:name="Medium Grid 1 Accent 5" w:semiHidden="0" w:uiPriority="67" w:unhideWhenUsed="0"/>
-    <w:lsdException w:name="Medium Grid 2 Accent 5" w:semiHidden="0" w:uiPriority="68" w:unhideWhenUsed="0"/>
-    <w:lsdException w:name="Medium Grid 3 Accent 5" w:semiHidden="0" w:uiPriority="69" w:unhideWhenUsed="0"/>
-    <w:lsdException w:name="Dark List Accent 5" w:semiHidden="0" w:uiPriority="70" w:unhideWhenUsed="0"/>
-    <w:lsdException w:name="Colorful Shading Accent 5" w:semiHidden="0" w:uiPriority="71" w:unhideWhenUsed="0"/>
-    <w:lsdException w:name="Colorful List Accent 5" w:semiHidden="0" w:uiPriority="72" w:unhideWhenUsed="0"/>
-    <w:lsdException w:name="Colorful Grid Accent 5" w:semiHidden="0" w:uiPriority="73" w:unhideWhenUsed="0"/>
-    <w:lsdException w:name="Light Shading Accent 6" w:semiHidden="0" w:uiPriority="60" w:unhideWhenUsed="0"/>
-    <w:lsdException w:name="Light List Accent 6" w:semiHidden="0" w:uiPriority="61" w:unhideWhenUsed="0"/>
-    <w:lsdException w:name="Light Grid Accent 6" w:semiHidden="0" w:uiPriority="62" w:unhideWhenUsed="0"/>
-    <w:lsdException w:name="Medium Shading 1 Accent 6" w:semiHidden="0" w:uiPriority="63" w:unhideWhenUsed="0"/>
-    <w:lsdException w:name="Medium Shading 2 Accent 6" w:semiHidden="0" w:uiPriority="64" w:unhideWhenUsed="0"/>
-    <w:lsdException w:name="Medium List 1 Accent 6" w:semiHidden="0" w:uiPriority="65" w:unhideWhenUsed="0"/>
-    <w:lsdException w:name="Medium List 2 Accent 6" w:semiHidden="0" w:uiPriority="66" w:unhideWhenUsed="0"/>
-    <w:lsdException w:name="Medium Grid 1 Accent 6" w:semiHidden="0" w:uiPriority="67" w:unhideWhenUsed="0"/>
-    <w:lsdException w:name="Medium Grid 2 Accent 6" w:semiHidden="0" w:uiPriority="68" w:unhideWhenUsed="0"/>
-    <w:lsdException w:name="Medium Grid 3 Accent 6" w:semiHidden="0" w:uiPriority="69" w:unhideWhenUsed="0"/>
-    <w:lsdException w:name="Dark List Accent 6" w:semiHidden="0" w:uiPriority="70" w:unhideWhenUsed="0"/>
-    <w:lsdException w:name="Colorful Shading Accent 6" w:semiHidden="0" w:uiPriority="71" w:unhideWhenUsed="0"/>
-    <w:lsdException w:name="Colorful List Accent 6" w:semiHidden="0" w:uiPriority="72" w:unhideWhenUsed="0"/>
-    <w:lsdException w:name="Colorful Grid Accent 6" w:semiHidden="0" w:uiPriority="73" w:unhideWhenUsed="0"/>
-    <w:lsdException w:name="Subtle Emphasis" w:semiHidden="0" w:uiPriority="19" w:unhideWhenUsed="0" w:qFormat="1"/>
-    <w:lsdException w:name="Intense Emphasis" w:semiHidden="0" w:uiPriority="21" w:unhideWhenUsed="0" w:qFormat="1"/>
-    <w:lsdException w:name="Subtle Reference" w:semiHidden="0" w:uiPriority="31" w:unhideWhenUsed="0" w:qFormat="1"/>
-    <w:lsdException w:name="Intense Reference" w:semiHidden="0" w:uiPriority="32" w:unhideWhenUsed="0" w:qFormat="1"/>
-    <w:lsdException w:name="Book Title" w:semiHidden="0" w:uiPriority="33" w:unhideWhenUsed="0" w:qFormat="1"/>
-    <w:lsdException w:name="Bibliography" w:uiPriority="37"/>
-    <w:lsdException w:name="TOC Heading" w:uiPriority="39" w:qFormat="1"/>
-  </w:latentStyles>
-  <w:style w:type="paragraph" w:default="1" w:styleId="a">
-    <w:name w:val="Normal"/>
-    <w:qFormat/>
-  </w:style>
-  <w:style w:type="character" w:default="1" w:styleId="a0">
-    <w:name w:val="Default Paragraph Font"/>
-    <w:uiPriority w:val="1"/>
-    <w:semiHidden/>
-    <w:unhideWhenUsed/>
-  </w:style>
-  <w:style w:type="table" w:default="1" w:styleId="a1">
-    <w:name w:val="Normal Table"/>
-    <w:uiPriority w:val="99"/>
-    <w:semiHidden/>
-    <w:unhideWhenUsed/>
-    <w:tblPr>
-      <w:tblInd w:w="0" w:type="dxa"/>
-      <w:tblCellMar>
-        <w:top w:w="0" w:type="dxa"/>
-        <w:left w:w="108" w:type="dxa"/>
-        <w:bottom w:w="0" w:type="dxa"/>
-        <w:right w:w="108" w:type="dxa"/>
-      </w:tblCellMar>
-    </w:tblPr>
-  </w:style>
-  <w:style w:type="numbering" w:default="1" w:styleId="a2">
-    <w:name w:val="No List"/>
-    <w:uiPriority w:val="99"/>
-    <w:semiHidden/>
-    <w:unhideWhenUsed/>
-  </w:style>
-  <w:style w:type="paragraph" w:styleId="a3">
-    <w:name w:val="Balloon Text"/>
-    <w:basedOn w:val="a"/>
-    <w:link w:val="a4"/>
-    <w:uiPriority w:val="99"/>
-    <w:semiHidden/>
-    <w:unhideWhenUsed/>
-    <w:rsid w:val="00396F3C"/>
-    <w:pPr>
-      <w:spacing w:after="0" w:line="240" w:lineRule="auto"/>
-    </w:pPr>
-    <w:rPr>
-      <w:rFonts w:ascii="Heiti SC Light" w:eastAsia="Heiti SC Light"/>
-      <w:sz w:val="18"/>
-      <w:szCs w:val="18"/>
-    </w:rPr>
-  </w:style>
-  <w:style w:type="character" w:customStyle="1" w:styleId="a4">
-    <w:name w:val="批注框文本字符"/>
-    <w:basedOn w:val="a0"/>
-    <w:link w:val="a3"/>
-    <w:uiPriority w:val="99"/>
-    <w:semiHidden/>
-    <w:rsid w:val="00396F3C"/>
-    <w:rPr>
-      <w:rFonts w:ascii="Heiti SC Light" w:eastAsia="Heiti SC Light"/>
+      <w:rFonts w:ascii="HEITI SC LIGHT" w:eastAsia="HEITI SC LIGHT"/>
       <w:sz w:val="18"/>
       <w:szCs w:val="18"/>
     </w:rPr>
@@ -894,7 +950,7 @@
 </file>
 
 <file path=word/charts/chart1.xml><?xml version="1.0" encoding="utf-8"?>
-<c:chartSpace xmlns:c="http://schemas.openxmlformats.org/drawingml/2006/chart" xmlns:a="http://schemas.openxmlformats.org/drawingml/2006/main" xmlns:r="http://schemas.openxmlformats.org/officeDocument/2006/relationships">
+<c:chartSpace xmlns:c="http://schemas.openxmlformats.org/drawingml/2006/chart" xmlns:a="http://schemas.openxmlformats.org/drawingml/2006/main" xmlns:r="http://schemas.openxmlformats.org/officeDocument/2006/relationships" xmlns:c16r2="http://schemas.microsoft.com/office/drawing/2015/06/chart">
   <c:date1904 val="0"/>
   <c:lang val="zh-CN"/>
   <c:roundedCorners val="0"/>
@@ -928,7 +984,6 @@
           </a:p>
         </c:rich>
       </c:tx>
-      <c:layout/>
       <c:overlay val="0"/>
     </c:title>
     <c:autoTitleDeleted val="0"/>
@@ -980,20 +1035,25 @@
                 <c:formatCode>General</c:formatCode>
                 <c:ptCount val="4"/>
                 <c:pt idx="0">
-                  <c:v>2.0</c:v>
+                  <c:v>2</c:v>
                 </c:pt>
                 <c:pt idx="1">
-                  <c:v>2.0</c:v>
+                  <c:v>2</c:v>
                 </c:pt>
                 <c:pt idx="2">
-                  <c:v>3.0</c:v>
+                  <c:v>3</c:v>
                 </c:pt>
                 <c:pt idx="3">
-                  <c:v>5.0</c:v>
+                  <c:v>5</c:v>
                 </c:pt>
               </c:numCache>
             </c:numRef>
           </c:val>
+          <c:extLst>
+            <c:ext xmlns:c16="http://schemas.microsoft.com/office/drawing/2014/chart" uri="{C3380CC4-5D6E-409C-BE32-E72D297353CC}">
+              <c16:uniqueId val="{00000000-3D54-4143-BBC4-1DE0CB776EF4}"/>
+            </c:ext>
+          </c:extLst>
         </c:ser>
         <c:dLbls>
           <c:showLegendKey val="0"/>
@@ -1015,6 +1075,7 @@
         </c:scaling>
         <c:delete val="0"/>
         <c:axPos val="l"/>
+        <c:numFmt formatCode="General" sourceLinked="0"/>
         <c:majorTickMark val="none"/>
         <c:minorTickMark val="none"/>
         <c:tickLblPos val="nextTo"/>
@@ -1049,7 +1110,6 @@
     </c:plotArea>
     <c:legend>
       <c:legendPos val="b"/>
-      <c:layout/>
       <c:overlay val="0"/>
     </c:legend>
     <c:plotVisOnly val="1"/>
@@ -1063,7 +1123,7 @@
 </file>
 
 <file path=word/charts/chart2.xml><?xml version="1.0" encoding="utf-8"?>
-<c:chartSpace xmlns:c="http://schemas.openxmlformats.org/drawingml/2006/chart" xmlns:a="http://schemas.openxmlformats.org/drawingml/2006/main" xmlns:r="http://schemas.openxmlformats.org/officeDocument/2006/relationships">
+<c:chartSpace xmlns:c="http://schemas.openxmlformats.org/drawingml/2006/chart" xmlns:a="http://schemas.openxmlformats.org/drawingml/2006/main" xmlns:r="http://schemas.openxmlformats.org/officeDocument/2006/relationships" xmlns:c16r2="http://schemas.microsoft.com/office/drawing/2015/06/chart">
   <c:date1904 val="0"/>
   <c:lang val="zh-CN"/>
   <c:roundedCorners val="0"/>
@@ -1077,7 +1137,6 @@
   </mc:AlternateContent>
   <c:chart>
     <c:title>
-      <c:layout/>
       <c:overlay val="0"/>
     </c:title>
     <c:autoTitleDeleted val="0"/>
@@ -1143,6 +1202,11 @@
               </c:numCache>
             </c:numRef>
           </c:val>
+          <c:extLst>
+            <c:ext xmlns:c16="http://schemas.microsoft.com/office/drawing/2014/chart" uri="{C3380CC4-5D6E-409C-BE32-E72D297353CC}">
+              <c16:uniqueId val="{00000000-3E89-1B49-9DA1-131E96DC0CD0}"/>
+            </c:ext>
+          </c:extLst>
         </c:ser>
         <c:ser>
           <c:idx val="1"/>
@@ -1186,20 +1250,25 @@
                 <c:formatCode>General</c:formatCode>
                 <c:ptCount val="4"/>
                 <c:pt idx="0">
-                  <c:v>5.0</c:v>
+                  <c:v>5</c:v>
                 </c:pt>
                 <c:pt idx="1">
-                  <c:v>8.0</c:v>
+                  <c:v>8</c:v>
                 </c:pt>
                 <c:pt idx="2">
-                  <c:v>9.0</c:v>
+                  <c:v>9</c:v>
                 </c:pt>
                 <c:pt idx="3">
-                  <c:v>10.0</c:v>
+                  <c:v>10</c:v>
                 </c:pt>
               </c:numCache>
             </c:numRef>
           </c:val>
+          <c:extLst>
+            <c:ext xmlns:c16="http://schemas.microsoft.com/office/drawing/2014/chart" uri="{C3380CC4-5D6E-409C-BE32-E72D297353CC}">
+              <c16:uniqueId val="{00000001-3E89-1B49-9DA1-131E96DC0CD0}"/>
+            </c:ext>
+          </c:extLst>
         </c:ser>
         <c:ser>
           <c:idx val="2"/>
@@ -1246,7 +1315,7 @@
                   <c:v>2.4</c:v>
                 </c:pt>
                 <c:pt idx="1">
-                  <c:v>4.4</c:v>
+                  <c:v>4.4000000000000004</c:v>
                 </c:pt>
                 <c:pt idx="2">
                   <c:v>1.8</c:v>
@@ -1257,6 +1326,11 @@
               </c:numCache>
             </c:numRef>
           </c:val>
+          <c:extLst>
+            <c:ext xmlns:c16="http://schemas.microsoft.com/office/drawing/2014/chart" uri="{C3380CC4-5D6E-409C-BE32-E72D297353CC}">
+              <c16:uniqueId val="{00000002-3E89-1B49-9DA1-131E96DC0CD0}"/>
+            </c:ext>
+          </c:extLst>
         </c:ser>
         <c:ser>
           <c:idx val="3"/>
@@ -1300,20 +1374,25 @@
                 <c:formatCode>General</c:formatCode>
                 <c:ptCount val="4"/>
                 <c:pt idx="0">
-                  <c:v>2.0</c:v>
+                  <c:v>2</c:v>
                 </c:pt>
                 <c:pt idx="1">
-                  <c:v>2.0</c:v>
+                  <c:v>2</c:v>
                 </c:pt>
                 <c:pt idx="2">
-                  <c:v>3.0</c:v>
+                  <c:v>3</c:v>
                 </c:pt>
                 <c:pt idx="3">
-                  <c:v>5.0</c:v>
+                  <c:v>5</c:v>
                 </c:pt>
               </c:numCache>
             </c:numRef>
           </c:val>
+          <c:extLst>
+            <c:ext xmlns:c16="http://schemas.microsoft.com/office/drawing/2014/chart" uri="{C3380CC4-5D6E-409C-BE32-E72D297353CC}">
+              <c16:uniqueId val="{00000003-3E89-1B49-9DA1-131E96DC0CD0}"/>
+            </c:ext>
+          </c:extLst>
         </c:ser>
         <c:dLbls>
           <c:showLegendKey val="0"/>
@@ -1335,6 +1414,7 @@
         </c:scaling>
         <c:delete val="0"/>
         <c:axPos val="b"/>
+        <c:numFmt formatCode="General" sourceLinked="0"/>
         <c:majorTickMark val="none"/>
         <c:minorTickMark val="none"/>
         <c:tickLblPos val="nextTo"/>
@@ -1369,7 +1449,6 @@
     </c:plotArea>
     <c:legend>
       <c:legendPos val="b"/>
-      <c:layout/>
       <c:overlay val="0"/>
     </c:legend>
     <c:plotVisOnly val="1"/>
@@ -1383,7 +1462,7 @@
 </file>
 
 <file path=word/charts/chart3.xml><?xml version="1.0" encoding="utf-8"?>
-<c:chartSpace xmlns:c="http://schemas.openxmlformats.org/drawingml/2006/chart" xmlns:a="http://schemas.openxmlformats.org/drawingml/2006/main" xmlns:r="http://schemas.openxmlformats.org/officeDocument/2006/relationships">
+<c:chartSpace xmlns:c="http://schemas.openxmlformats.org/drawingml/2006/chart" xmlns:a="http://schemas.openxmlformats.org/drawingml/2006/main" xmlns:r="http://schemas.openxmlformats.org/officeDocument/2006/relationships" xmlns:c16r2="http://schemas.microsoft.com/office/drawing/2015/06/chart">
   <c:date1904 val="0"/>
   <c:lang val="zh-CN"/>
   <c:roundedCorners val="0"/>
@@ -1397,7 +1476,6 @@
   </mc:AlternateContent>
   <c:chart>
     <c:title>
-      <c:layout/>
       <c:overlay val="0"/>
     </c:title>
     <c:autoTitleDeleted val="0"/>
@@ -1420,6 +1498,13 @@
             </c:strRef>
           </c:tx>
           <c:dLbls>
+            <c:spPr>
+              <a:noFill/>
+              <a:ln>
+                <a:noFill/>
+              </a:ln>
+              <a:effectLst/>
+            </c:spPr>
             <c:showLegendKey val="0"/>
             <c:showVal val="0"/>
             <c:showCatName val="0"/>
@@ -1427,6 +1512,9 @@
             <c:showPercent val="1"/>
             <c:showBubbleSize val="0"/>
             <c:showLeaderLines val="1"/>
+            <c:extLst>
+              <c:ext xmlns:c15="http://schemas.microsoft.com/office/drawing/2012/chart" uri="{CE6537A1-D6FC-4f65-9D91-7224C49458BB}"/>
+            </c:extLst>
           </c:dLbls>
           <c:cat>
             <c:strRef>
@@ -1455,7 +1543,7 @@
                 <c:formatCode>General</c:formatCode>
                 <c:ptCount val="4"/>
                 <c:pt idx="0">
-                  <c:v>8.2</c:v>
+                  <c:v>8.1999999999999993</c:v>
                 </c:pt>
                 <c:pt idx="1">
                   <c:v>3.2</c:v>
@@ -1469,6 +1557,11 @@
               </c:numCache>
             </c:numRef>
           </c:val>
+          <c:extLst>
+            <c:ext xmlns:c16="http://schemas.microsoft.com/office/drawing/2014/chart" uri="{C3380CC4-5D6E-409C-BE32-E72D297353CC}">
+              <c16:uniqueId val="{00000000-8E55-4D4D-B078-75D8C738DE56}"/>
+            </c:ext>
+          </c:extLst>
         </c:ser>
         <c:dLbls>
           <c:showLegendKey val="0"/>
@@ -1484,7 +1577,6 @@
     </c:plotArea>
     <c:legend>
       <c:legendPos val="t"/>
-      <c:layout/>
       <c:overlay val="0"/>
     </c:legend>
     <c:plotVisOnly val="1"/>
@@ -1498,7 +1590,7 @@
 </file>
 
 <file path=word/charts/chart4.xml><?xml version="1.0" encoding="utf-8"?>
-<c:chartSpace xmlns:c="http://schemas.openxmlformats.org/drawingml/2006/chart" xmlns:a="http://schemas.openxmlformats.org/drawingml/2006/main" xmlns:r="http://schemas.openxmlformats.org/officeDocument/2006/relationships">
+<c:chartSpace xmlns:c="http://schemas.openxmlformats.org/drawingml/2006/chart" xmlns:a="http://schemas.openxmlformats.org/drawingml/2006/main" xmlns:r="http://schemas.openxmlformats.org/officeDocument/2006/relationships" xmlns:c16r2="http://schemas.microsoft.com/office/drawing/2015/06/chart">
   <c:date1904 val="0"/>
   <c:lang val="zh-CN"/>
   <c:roundedCorners val="0"/>
@@ -1512,7 +1604,6 @@
   </mc:AlternateContent>
   <c:chart>
     <c:title>
-      <c:layout/>
       <c:overlay val="0"/>
     </c:title>
     <c:autoTitleDeleted val="0"/>
@@ -1580,6 +1671,11 @@
             </c:numRef>
           </c:val>
           <c:smooth val="0"/>
+          <c:extLst>
+            <c:ext xmlns:c16="http://schemas.microsoft.com/office/drawing/2014/chart" uri="{C3380CC4-5D6E-409C-BE32-E72D297353CC}">
+              <c16:uniqueId val="{00000000-144A-8B49-B90F-A5E1E73157F0}"/>
+            </c:ext>
+          </c:extLst>
         </c:ser>
         <c:ser>
           <c:idx val="2"/>
@@ -1632,21 +1728,26 @@
                 <c:formatCode>General</c:formatCode>
                 <c:ptCount val="4"/>
                 <c:pt idx="0">
-                  <c:v>2.0</c:v>
+                  <c:v>2</c:v>
                 </c:pt>
                 <c:pt idx="1">
-                  <c:v>2.0</c:v>
+                  <c:v>2</c:v>
                 </c:pt>
                 <c:pt idx="2">
-                  <c:v>3.0</c:v>
+                  <c:v>3</c:v>
                 </c:pt>
                 <c:pt idx="3">
-                  <c:v>5.0</c:v>
+                  <c:v>5</c:v>
                 </c:pt>
               </c:numCache>
             </c:numRef>
           </c:val>
           <c:smooth val="0"/>
+          <c:extLst>
+            <c:ext xmlns:c16="http://schemas.microsoft.com/office/drawing/2014/chart" uri="{C3380CC4-5D6E-409C-BE32-E72D297353CC}">
+              <c16:uniqueId val="{00000001-144A-8B49-B90F-A5E1E73157F0}"/>
+            </c:ext>
+          </c:extLst>
         </c:ser>
         <c:dLbls>
           <c:showLegendKey val="0"/>
@@ -1656,7 +1757,6 @@
           <c:showPercent val="0"/>
           <c:showBubbleSize val="0"/>
         </c:dLbls>
-        <c:marker val="1"/>
         <c:smooth val="0"/>
         <c:axId val="-2113987688"/>
         <c:axId val="-2105204712"/>
@@ -1668,6 +1768,7 @@
         </c:scaling>
         <c:delete val="0"/>
         <c:axPos val="b"/>
+        <c:numFmt formatCode="General" sourceLinked="0"/>
         <c:majorTickMark val="none"/>
         <c:minorTickMark val="none"/>
         <c:tickLblPos val="nextTo"/>
@@ -1697,7 +1798,6 @@
     </c:plotArea>
     <c:legend>
       <c:legendPos val="r"/>
-      <c:layout/>
       <c:overlay val="0"/>
     </c:legend>
     <c:plotVisOnly val="1"/>
@@ -1711,7 +1811,7 @@
 </file>
 
 <file path=word/charts/chart5.xml><?xml version="1.0" encoding="utf-8"?>
-<c:chartSpace xmlns:c="http://schemas.openxmlformats.org/drawingml/2006/chart" xmlns:a="http://schemas.openxmlformats.org/drawingml/2006/main" xmlns:r="http://schemas.openxmlformats.org/officeDocument/2006/relationships">
+<c:chartSpace xmlns:c="http://schemas.openxmlformats.org/drawingml/2006/chart" xmlns:a="http://schemas.openxmlformats.org/drawingml/2006/main" xmlns:r="http://schemas.openxmlformats.org/officeDocument/2006/relationships" xmlns:c16r2="http://schemas.microsoft.com/office/drawing/2015/06/chart">
   <c:date1904 val="0"/>
   <c:lang val="zh-CN"/>
   <c:roundedCorners val="0"/>
@@ -1777,23 +1877,28 @@
                 <c:formatCode>General</c:formatCode>
                 <c:ptCount val="5"/>
                 <c:pt idx="0">
-                  <c:v>32.0</c:v>
+                  <c:v>32</c:v>
                 </c:pt>
                 <c:pt idx="1">
-                  <c:v>32.0</c:v>
+                  <c:v>32</c:v>
                 </c:pt>
                 <c:pt idx="2">
-                  <c:v>28.0</c:v>
+                  <c:v>28</c:v>
                 </c:pt>
                 <c:pt idx="3">
-                  <c:v>32.0</c:v>
+                  <c:v>32</c:v>
                 </c:pt>
                 <c:pt idx="4">
-                  <c:v>28.0</c:v>
+                  <c:v>28</c:v>
                 </c:pt>
               </c:numCache>
             </c:numRef>
           </c:val>
+          <c:extLst>
+            <c:ext xmlns:c16="http://schemas.microsoft.com/office/drawing/2014/chart" uri="{C3380CC4-5D6E-409C-BE32-E72D297353CC}">
+              <c16:uniqueId val="{00000000-41F5-A74B-B5C4-FD0B495814CC}"/>
+            </c:ext>
+          </c:extLst>
         </c:ser>
         <c:ser>
           <c:idx val="1"/>
@@ -1842,23 +1947,28 @@
                 <c:formatCode>General</c:formatCode>
                 <c:ptCount val="5"/>
                 <c:pt idx="0">
-                  <c:v>12.0</c:v>
+                  <c:v>12</c:v>
                 </c:pt>
                 <c:pt idx="1">
-                  <c:v>12.0</c:v>
+                  <c:v>12</c:v>
                 </c:pt>
                 <c:pt idx="2">
-                  <c:v>12.0</c:v>
+                  <c:v>12</c:v>
                 </c:pt>
                 <c:pt idx="3">
-                  <c:v>12.0</c:v>
+                  <c:v>12</c:v>
                 </c:pt>
                 <c:pt idx="4">
-                  <c:v>12.0</c:v>
+                  <c:v>12</c:v>
                 </c:pt>
               </c:numCache>
             </c:numRef>
           </c:val>
+          <c:extLst>
+            <c:ext xmlns:c16="http://schemas.microsoft.com/office/drawing/2014/chart" uri="{C3380CC4-5D6E-409C-BE32-E72D297353CC}">
+              <c16:uniqueId val="{00000001-41F5-A74B-B5C4-FD0B495814CC}"/>
+            </c:ext>
+          </c:extLst>
         </c:ser>
         <c:dLbls>
           <c:showLegendKey val="0"/>
@@ -1879,6 +1989,7 @@
         <c:delete val="0"/>
         <c:axPos val="b"/>
         <c:majorGridlines/>
+        <c:numFmt formatCode="General" sourceLinked="0"/>
         <c:majorTickMark val="none"/>
         <c:minorTickMark val="none"/>
         <c:tickLblPos val="nextTo"/>
@@ -1908,7 +2019,6 @@
     </c:plotArea>
     <c:legend>
       <c:legendPos val="r"/>
-      <c:layout/>
       <c:overlay val="0"/>
     </c:legend>
     <c:plotVisOnly val="1"/>
@@ -1922,7 +2032,7 @@
 </file>
 
 <file path=word/charts/chart6.xml><?xml version="1.0" encoding="utf-8"?>
-<c:chartSpace xmlns:c="http://schemas.openxmlformats.org/drawingml/2006/chart" xmlns:a="http://schemas.openxmlformats.org/drawingml/2006/main" xmlns:r="http://schemas.openxmlformats.org/officeDocument/2006/relationships">
+<c:chartSpace xmlns:c="http://schemas.openxmlformats.org/drawingml/2006/chart" xmlns:a="http://schemas.openxmlformats.org/drawingml/2006/main" xmlns:r="http://schemas.openxmlformats.org/officeDocument/2006/relationships" xmlns:c16r2="http://schemas.microsoft.com/office/drawing/2015/06/chart">
   <c:date1904 val="0"/>
   <c:lang val="zh-CN"/>
   <c:roundedCorners val="0"/>
@@ -1936,7 +2046,6 @@
   </mc:AlternateContent>
   <c:chart>
     <c:title>
-      <c:layout/>
       <c:overlay val="0"/>
     </c:title>
     <c:autoTitleDeleted val="0"/>
@@ -1959,6 +2068,13 @@
             </c:strRef>
           </c:tx>
           <c:dLbls>
+            <c:spPr>
+              <a:noFill/>
+              <a:ln>
+                <a:noFill/>
+              </a:ln>
+              <a:effectLst/>
+            </c:spPr>
             <c:showLegendKey val="0"/>
             <c:showVal val="0"/>
             <c:showCatName val="0"/>
@@ -1966,6 +2082,9 @@
             <c:showPercent val="1"/>
             <c:showBubbleSize val="0"/>
             <c:showLeaderLines val="1"/>
+            <c:extLst>
+              <c:ext xmlns:c15="http://schemas.microsoft.com/office/drawing/2012/chart" uri="{CE6537A1-D6FC-4f65-9D91-7224C49458BB}"/>
+            </c:extLst>
           </c:dLbls>
           <c:cat>
             <c:strRef>
@@ -1994,7 +2113,7 @@
                 <c:formatCode>General</c:formatCode>
                 <c:ptCount val="4"/>
                 <c:pt idx="0">
-                  <c:v>8.2</c:v>
+                  <c:v>8.1999999999999993</c:v>
                 </c:pt>
                 <c:pt idx="1">
                   <c:v>3.2</c:v>
@@ -2008,6 +2127,11 @@
               </c:numCache>
             </c:numRef>
           </c:val>
+          <c:extLst>
+            <c:ext xmlns:c16="http://schemas.microsoft.com/office/drawing/2014/chart" uri="{C3380CC4-5D6E-409C-BE32-E72D297353CC}">
+              <c16:uniqueId val="{00000000-2E81-3C4C-8AAA-483CE9BF0994}"/>
+            </c:ext>
+          </c:extLst>
         </c:ser>
         <c:dLbls>
           <c:showLegendKey val="0"/>
@@ -2024,7 +2148,6 @@
     </c:plotArea>
     <c:legend>
       <c:legendPos val="r"/>
-      <c:layout/>
       <c:overlay val="0"/>
     </c:legend>
     <c:plotVisOnly val="1"/>
@@ -2038,7 +2161,7 @@
 </file>
 
 <file path=word/charts/chart7.xml><?xml version="1.0" encoding="utf-8"?>
-<c:chartSpace xmlns:c="http://schemas.openxmlformats.org/drawingml/2006/chart" xmlns:a="http://schemas.openxmlformats.org/drawingml/2006/main" xmlns:r="http://schemas.openxmlformats.org/officeDocument/2006/relationships">
+<c:chartSpace xmlns:c="http://schemas.openxmlformats.org/drawingml/2006/chart" xmlns:a="http://schemas.openxmlformats.org/drawingml/2006/main" xmlns:r="http://schemas.openxmlformats.org/officeDocument/2006/relationships" xmlns:c16r2="http://schemas.microsoft.com/office/drawing/2015/06/chart">
   <c:date1904 val="0"/>
   <c:lang val="zh-CN"/>
   <c:roundedCorners val="0"/>
@@ -2101,23 +2224,28 @@
                 <c:formatCode>General</c:formatCode>
                 <c:ptCount val="5"/>
                 <c:pt idx="0">
-                  <c:v>32.0</c:v>
+                  <c:v>32</c:v>
                 </c:pt>
                 <c:pt idx="1">
-                  <c:v>32.0</c:v>
+                  <c:v>32</c:v>
                 </c:pt>
                 <c:pt idx="2">
-                  <c:v>28.0</c:v>
+                  <c:v>28</c:v>
                 </c:pt>
                 <c:pt idx="3">
-                  <c:v>12.0</c:v>
+                  <c:v>12</c:v>
                 </c:pt>
                 <c:pt idx="4">
-                  <c:v>15.0</c:v>
+                  <c:v>15</c:v>
                 </c:pt>
               </c:numCache>
             </c:numRef>
           </c:val>
+          <c:extLst>
+            <c:ext xmlns:c16="http://schemas.microsoft.com/office/drawing/2014/chart" uri="{C3380CC4-5D6E-409C-BE32-E72D297353CC}">
+              <c16:uniqueId val="{00000000-EFFD-404B-B0B0-AEE8F54BECAA}"/>
+            </c:ext>
+          </c:extLst>
         </c:ser>
         <c:ser>
           <c:idx val="1"/>
@@ -2163,23 +2291,28 @@
                 <c:formatCode>General</c:formatCode>
                 <c:ptCount val="5"/>
                 <c:pt idx="0">
-                  <c:v>12.0</c:v>
+                  <c:v>12</c:v>
                 </c:pt>
                 <c:pt idx="1">
-                  <c:v>12.0</c:v>
+                  <c:v>12</c:v>
                 </c:pt>
                 <c:pt idx="2">
-                  <c:v>12.0</c:v>
+                  <c:v>12</c:v>
                 </c:pt>
                 <c:pt idx="3">
-                  <c:v>21.0</c:v>
+                  <c:v>21</c:v>
                 </c:pt>
                 <c:pt idx="4">
-                  <c:v>28.0</c:v>
+                  <c:v>28</c:v>
                 </c:pt>
               </c:numCache>
             </c:numRef>
           </c:val>
+          <c:extLst>
+            <c:ext xmlns:c16="http://schemas.microsoft.com/office/drawing/2014/chart" uri="{C3380CC4-5D6E-409C-BE32-E72D297353CC}">
+              <c16:uniqueId val="{00000001-EFFD-404B-B0B0-AEE8F54BECAA}"/>
+            </c:ext>
+          </c:extLst>
         </c:ser>
         <c:dLbls>
           <c:showLegendKey val="0"/>
@@ -2199,6 +2332,7 @@
         </c:scaling>
         <c:delete val="0"/>
         <c:axPos val="b"/>
+        <c:numFmt formatCode="General" sourceLinked="0"/>
         <c:majorTickMark val="out"/>
         <c:minorTickMark val="none"/>
         <c:tickLblPos val="nextTo"/>
@@ -2228,7 +2362,6 @@
     </c:plotArea>
     <c:legend>
       <c:legendPos val="r"/>
-      <c:layout/>
       <c:overlay val="0"/>
     </c:legend>
     <c:plotVisOnly val="1"/>
@@ -2242,7 +2375,7 @@
 </file>
 
 <file path=word/charts/chart8.xml><?xml version="1.0" encoding="utf-8"?>
-<c:chartSpace xmlns:c="http://schemas.openxmlformats.org/drawingml/2006/chart" xmlns:a="http://schemas.openxmlformats.org/drawingml/2006/main" xmlns:r="http://schemas.openxmlformats.org/officeDocument/2006/relationships">
+<c:chartSpace xmlns:c="http://schemas.openxmlformats.org/drawingml/2006/chart" xmlns:a="http://schemas.openxmlformats.org/drawingml/2006/main" xmlns:r="http://schemas.openxmlformats.org/officeDocument/2006/relationships" xmlns:c16r2="http://schemas.microsoft.com/office/drawing/2015/06/chart">
   <c:date1904 val="0"/>
   <c:lang val="zh-CN"/>
   <c:roundedCorners val="0"/>
@@ -2256,7 +2389,6 @@
   </mc:AlternateContent>
   <c:chart>
     <c:title>
-      <c:layout/>
       <c:overlay val="0"/>
     </c:title>
     <c:autoTitleDeleted val="0"/>
@@ -2336,6 +2468,11 @@
               </c:numCache>
             </c:numRef>
           </c:val>
+          <c:extLst>
+            <c:ext xmlns:c16="http://schemas.microsoft.com/office/drawing/2014/chart" uri="{C3380CC4-5D6E-409C-BE32-E72D297353CC}">
+              <c16:uniqueId val="{00000000-F359-714F-AC03-6972D3BB8CDF}"/>
+            </c:ext>
+          </c:extLst>
         </c:ser>
         <c:ser>
           <c:idx val="1"/>
@@ -2382,7 +2519,7 @@
                   <c:v>2.4</c:v>
                 </c:pt>
                 <c:pt idx="1">
-                  <c:v>4.4</c:v>
+                  <c:v>4.4000000000000004</c:v>
                 </c:pt>
                 <c:pt idx="2">
                   <c:v>1.8</c:v>
@@ -2393,6 +2530,11 @@
               </c:numCache>
             </c:numRef>
           </c:val>
+          <c:extLst>
+            <c:ext xmlns:c16="http://schemas.microsoft.com/office/drawing/2014/chart" uri="{C3380CC4-5D6E-409C-BE32-E72D297353CC}">
+              <c16:uniqueId val="{00000001-F359-714F-AC03-6972D3BB8CDF}"/>
+            </c:ext>
+          </c:extLst>
         </c:ser>
         <c:ser>
           <c:idx val="2"/>
@@ -2436,20 +2578,25 @@
                 <c:formatCode>General</c:formatCode>
                 <c:ptCount val="4"/>
                 <c:pt idx="0">
-                  <c:v>2.0</c:v>
+                  <c:v>2</c:v>
                 </c:pt>
                 <c:pt idx="1">
-                  <c:v>2.0</c:v>
+                  <c:v>2</c:v>
                 </c:pt>
                 <c:pt idx="2">
-                  <c:v>3.0</c:v>
+                  <c:v>3</c:v>
                 </c:pt>
                 <c:pt idx="3">
-                  <c:v>5.0</c:v>
+                  <c:v>5</c:v>
                 </c:pt>
               </c:numCache>
             </c:numRef>
           </c:val>
+          <c:extLst>
+            <c:ext xmlns:c16="http://schemas.microsoft.com/office/drawing/2014/chart" uri="{C3380CC4-5D6E-409C-BE32-E72D297353CC}">
+              <c16:uniqueId val="{00000002-F359-714F-AC03-6972D3BB8CDF}"/>
+            </c:ext>
+          </c:extLst>
         </c:ser>
         <c:dLbls>
           <c:showLegendKey val="0"/>
@@ -2472,6 +2619,7 @@
         </c:scaling>
         <c:delete val="0"/>
         <c:axPos val="b"/>
+        <c:numFmt formatCode="General" sourceLinked="0"/>
         <c:majorTickMark val="none"/>
         <c:minorTickMark val="none"/>
         <c:tickLblPos val="nextTo"/>
@@ -2501,7 +2649,6 @@
     </c:plotArea>
     <c:legend>
       <c:legendPos val="r"/>
-      <c:layout/>
       <c:overlay val="0"/>
     </c:legend>
     <c:plotVisOnly val="1"/>
@@ -2512,6 +2659,1045 @@
     <c:autoUpdate val="0"/>
   </c:externalData>
 </c:chartSpace>
+</file>
+
+<file path=word/charts/chart9.xml><?xml version="1.0" encoding="utf-8"?>
+<c:chartSpace xmlns:c="http://schemas.openxmlformats.org/drawingml/2006/chart" xmlns:a="http://schemas.openxmlformats.org/drawingml/2006/main" xmlns:r="http://schemas.openxmlformats.org/officeDocument/2006/relationships" xmlns:c16r2="http://schemas.microsoft.com/office/drawing/2015/06/chart">
+  <c:date1904 val="0"/>
+  <c:lang val="zh-CN"/>
+  <c:roundedCorners val="0"/>
+  <mc:AlternateContent xmlns:mc="http://schemas.openxmlformats.org/markup-compatibility/2006">
+    <mc:Choice xmlns:c14="http://schemas.microsoft.com/office/drawing/2007/8/2/chart" Requires="c14">
+      <c14:style val="102"/>
+    </mc:Choice>
+    <mc:Fallback>
+      <c:style val="2"/>
+    </mc:Fallback>
+  </mc:AlternateContent>
+  <c:chart>
+    <c:title>
+      <c:overlay val="0"/>
+      <c:spPr>
+        <a:noFill/>
+        <a:ln>
+          <a:noFill/>
+        </a:ln>
+        <a:effectLst/>
+      </c:spPr>
+      <c:txPr>
+        <a:bodyPr rot="0" spcFirstLastPara="1" vertOverflow="ellipsis" vert="horz" wrap="square" anchor="ctr" anchorCtr="1"/>
+        <a:lstStyle/>
+        <a:p>
+          <a:pPr>
+            <a:defRPr sz="1400" b="0" i="0" u="none" strike="noStrike" kern="1200" spc="0" baseline="0">
+              <a:solidFill>
+                <a:schemeClr val="tx1">
+                  <a:lumMod val="65000"/>
+                  <a:lumOff val="35000"/>
+                </a:schemeClr>
+              </a:solidFill>
+              <a:latin typeface="+mn-lt"/>
+              <a:ea typeface="+mn-ea"/>
+              <a:cs typeface="+mn-cs"/>
+            </a:defRPr>
+          </a:pPr>
+          <a:endParaRPr lang="zh-CN"/>
+        </a:p>
+      </c:txPr>
+    </c:title>
+    <c:autoTitleDeleted val="0"/>
+    <c:plotArea>
+      <c:layout/>
+      <c:barChart>
+        <c:barDir val="col"/>
+        <c:grouping val="clustered"/>
+        <c:varyColors val="0"/>
+        <c:ser>
+          <c:idx val="0"/>
+          <c:order val="0"/>
+          <c:tx>
+            <c:strRef>
+              <c:f>Sheet1!$B$1</c:f>
+              <c:strCache>
+                <c:ptCount val="1"/>
+                <c:pt idx="0">
+                  <c:v>系列 1</c:v>
+                </c:pt>
+              </c:strCache>
+            </c:strRef>
+          </c:tx>
+          <c:spPr>
+            <a:solidFill>
+              <a:schemeClr val="accent1"/>
+            </a:solidFill>
+            <a:ln>
+              <a:noFill/>
+            </a:ln>
+            <a:effectLst/>
+          </c:spPr>
+          <c:invertIfNegative val="0"/>
+          <c:cat>
+            <c:strRef>
+              <c:f>Sheet1!$A$2:$A$5</c:f>
+              <c:strCache>
+                <c:ptCount val="4"/>
+                <c:pt idx="0">
+                  <c:v>类别 1</c:v>
+                </c:pt>
+                <c:pt idx="1">
+                  <c:v>类别 2</c:v>
+                </c:pt>
+                <c:pt idx="2">
+                  <c:v>类别 3</c:v>
+                </c:pt>
+                <c:pt idx="3">
+                  <c:v>类别 4</c:v>
+                </c:pt>
+              </c:strCache>
+            </c:strRef>
+          </c:cat>
+          <c:val>
+            <c:numRef>
+              <c:f>Sheet1!$B$2:$B$5</c:f>
+              <c:numCache>
+                <c:formatCode>General</c:formatCode>
+                <c:ptCount val="4"/>
+                <c:pt idx="0">
+                  <c:v>4.3</c:v>
+                </c:pt>
+                <c:pt idx="1">
+                  <c:v>2.5</c:v>
+                </c:pt>
+                <c:pt idx="2">
+                  <c:v>3.5</c:v>
+                </c:pt>
+                <c:pt idx="3">
+                  <c:v>4.5</c:v>
+                </c:pt>
+              </c:numCache>
+            </c:numRef>
+          </c:val>
+          <c:extLst>
+            <c:ext xmlns:c16="http://schemas.microsoft.com/office/drawing/2014/chart" uri="{C3380CC4-5D6E-409C-BE32-E72D297353CC}">
+              <c16:uniqueId val="{00000000-4881-A545-8D33-B4CFCBC4073F}"/>
+            </c:ext>
+          </c:extLst>
+        </c:ser>
+        <c:ser>
+          <c:idx val="1"/>
+          <c:order val="1"/>
+          <c:tx>
+            <c:strRef>
+              <c:f>Sheet1!$C$1</c:f>
+              <c:strCache>
+                <c:ptCount val="1"/>
+                <c:pt idx="0">
+                  <c:v>系列 2</c:v>
+                </c:pt>
+              </c:strCache>
+            </c:strRef>
+          </c:tx>
+          <c:spPr>
+            <a:solidFill>
+              <a:schemeClr val="accent2"/>
+            </a:solidFill>
+            <a:ln>
+              <a:noFill/>
+            </a:ln>
+            <a:effectLst/>
+          </c:spPr>
+          <c:invertIfNegative val="0"/>
+          <c:cat>
+            <c:strRef>
+              <c:f>Sheet1!$A$2:$A$5</c:f>
+              <c:strCache>
+                <c:ptCount val="4"/>
+                <c:pt idx="0">
+                  <c:v>类别 1</c:v>
+                </c:pt>
+                <c:pt idx="1">
+                  <c:v>类别 2</c:v>
+                </c:pt>
+                <c:pt idx="2">
+                  <c:v>类别 3</c:v>
+                </c:pt>
+                <c:pt idx="3">
+                  <c:v>类别 4</c:v>
+                </c:pt>
+              </c:strCache>
+            </c:strRef>
+          </c:cat>
+          <c:val>
+            <c:numRef>
+              <c:f>Sheet1!$C$2:$C$5</c:f>
+              <c:numCache>
+                <c:formatCode>General</c:formatCode>
+                <c:ptCount val="4"/>
+                <c:pt idx="0">
+                  <c:v>2.4</c:v>
+                </c:pt>
+                <c:pt idx="1">
+                  <c:v>4.4000000000000004</c:v>
+                </c:pt>
+                <c:pt idx="2">
+                  <c:v>1.8</c:v>
+                </c:pt>
+                <c:pt idx="3">
+                  <c:v>2.8</c:v>
+                </c:pt>
+              </c:numCache>
+            </c:numRef>
+          </c:val>
+          <c:extLst>
+            <c:ext xmlns:c16="http://schemas.microsoft.com/office/drawing/2014/chart" uri="{C3380CC4-5D6E-409C-BE32-E72D297353CC}">
+              <c16:uniqueId val="{00000001-4881-A545-8D33-B4CFCBC4073F}"/>
+            </c:ext>
+          </c:extLst>
+        </c:ser>
+        <c:dLbls>
+          <c:showLegendKey val="0"/>
+          <c:showVal val="0"/>
+          <c:showCatName val="0"/>
+          <c:showSerName val="0"/>
+          <c:showPercent val="0"/>
+          <c:showBubbleSize val="0"/>
+        </c:dLbls>
+        <c:gapWidth val="150"/>
+        <c:axId val="531283504"/>
+        <c:axId val="530929280"/>
+      </c:barChart>
+      <c:lineChart>
+        <c:grouping val="standard"/>
+        <c:varyColors val="0"/>
+        <c:ser>
+          <c:idx val="2"/>
+          <c:order val="2"/>
+          <c:tx>
+            <c:strRef>
+              <c:f>Sheet1!$D$1</c:f>
+              <c:strCache>
+                <c:ptCount val="1"/>
+                <c:pt idx="0">
+                  <c:v>系列折线 3</c:v>
+                </c:pt>
+              </c:strCache>
+            </c:strRef>
+          </c:tx>
+          <c:spPr>
+            <a:ln w="28575" cap="rnd">
+              <a:solidFill>
+                <a:schemeClr val="accent3"/>
+              </a:solidFill>
+              <a:round/>
+            </a:ln>
+            <a:effectLst/>
+          </c:spPr>
+          <c:marker>
+            <c:symbol val="none"/>
+          </c:marker>
+          <c:cat>
+            <c:strRef>
+              <c:f>Sheet1!$A$2:$A$5</c:f>
+              <c:strCache>
+                <c:ptCount val="4"/>
+                <c:pt idx="0">
+                  <c:v>类别 1</c:v>
+                </c:pt>
+                <c:pt idx="1">
+                  <c:v>类别 2</c:v>
+                </c:pt>
+                <c:pt idx="2">
+                  <c:v>类别 3</c:v>
+                </c:pt>
+                <c:pt idx="3">
+                  <c:v>类别 4</c:v>
+                </c:pt>
+              </c:strCache>
+            </c:strRef>
+          </c:cat>
+          <c:val>
+            <c:numRef>
+              <c:f>Sheet1!$D$2:$D$5</c:f>
+              <c:numCache>
+                <c:formatCode>General</c:formatCode>
+                <c:ptCount val="4"/>
+                <c:pt idx="0">
+                  <c:v>2</c:v>
+                </c:pt>
+                <c:pt idx="1">
+                  <c:v>2</c:v>
+                </c:pt>
+                <c:pt idx="2">
+                  <c:v>3</c:v>
+                </c:pt>
+                <c:pt idx="3">
+                  <c:v>5</c:v>
+                </c:pt>
+              </c:numCache>
+            </c:numRef>
+          </c:val>
+          <c:smooth val="0"/>
+          <c:extLst>
+            <c:ext xmlns:c16="http://schemas.microsoft.com/office/drawing/2014/chart" uri="{C3380CC4-5D6E-409C-BE32-E72D297353CC}">
+              <c16:uniqueId val="{00000002-4881-A545-8D33-B4CFCBC4073F}"/>
+            </c:ext>
+          </c:extLst>
+        </c:ser>
+        <c:dLbls>
+          <c:showLegendKey val="0"/>
+          <c:showVal val="0"/>
+          <c:showCatName val="0"/>
+          <c:showSerName val="0"/>
+          <c:showPercent val="0"/>
+          <c:showBubbleSize val="0"/>
+        </c:dLbls>
+        <c:marker val="1"/>
+        <c:smooth val="0"/>
+        <c:axId val="531283504"/>
+        <c:axId val="530929280"/>
+      </c:lineChart>
+      <c:catAx>
+        <c:axId val="531283504"/>
+        <c:scaling>
+          <c:orientation val="minMax"/>
+        </c:scaling>
+        <c:delete val="0"/>
+        <c:axPos val="b"/>
+        <c:numFmt formatCode="General" sourceLinked="1"/>
+        <c:majorTickMark val="none"/>
+        <c:minorTickMark val="none"/>
+        <c:tickLblPos val="nextTo"/>
+        <c:spPr>
+          <a:noFill/>
+          <a:ln w="9525" cap="flat" cmpd="sng" algn="ctr">
+            <a:solidFill>
+              <a:schemeClr val="tx1">
+                <a:lumMod val="15000"/>
+                <a:lumOff val="85000"/>
+              </a:schemeClr>
+            </a:solidFill>
+            <a:round/>
+          </a:ln>
+          <a:effectLst/>
+        </c:spPr>
+        <c:txPr>
+          <a:bodyPr rot="-60000000" spcFirstLastPara="1" vertOverflow="ellipsis" vert="horz" wrap="square" anchor="ctr" anchorCtr="1"/>
+          <a:lstStyle/>
+          <a:p>
+            <a:pPr>
+              <a:defRPr sz="900" b="0" i="0" u="none" strike="noStrike" kern="1200" baseline="0">
+                <a:solidFill>
+                  <a:schemeClr val="tx1">
+                    <a:lumMod val="65000"/>
+                    <a:lumOff val="35000"/>
+                  </a:schemeClr>
+                </a:solidFill>
+                <a:latin typeface="+mn-lt"/>
+                <a:ea typeface="+mn-ea"/>
+                <a:cs typeface="+mn-cs"/>
+              </a:defRPr>
+            </a:pPr>
+            <a:endParaRPr lang="zh-CN"/>
+          </a:p>
+        </c:txPr>
+        <c:crossAx val="530929280"/>
+        <c:crosses val="autoZero"/>
+        <c:auto val="1"/>
+        <c:lblAlgn val="ctr"/>
+        <c:lblOffset val="100"/>
+        <c:noMultiLvlLbl val="0"/>
+      </c:catAx>
+      <c:valAx>
+        <c:axId val="530929280"/>
+        <c:scaling>
+          <c:orientation val="minMax"/>
+        </c:scaling>
+        <c:delete val="0"/>
+        <c:axPos val="l"/>
+        <c:majorGridlines>
+          <c:spPr>
+            <a:ln w="9525" cap="flat" cmpd="sng" algn="ctr">
+              <a:solidFill>
+                <a:schemeClr val="tx1">
+                  <a:lumMod val="15000"/>
+                  <a:lumOff val="85000"/>
+                </a:schemeClr>
+              </a:solidFill>
+              <a:round/>
+            </a:ln>
+            <a:effectLst/>
+          </c:spPr>
+        </c:majorGridlines>
+        <c:numFmt formatCode="General" sourceLinked="1"/>
+        <c:majorTickMark val="none"/>
+        <c:minorTickMark val="none"/>
+        <c:tickLblPos val="nextTo"/>
+        <c:spPr>
+          <a:noFill/>
+          <a:ln>
+            <a:noFill/>
+          </a:ln>
+          <a:effectLst/>
+        </c:spPr>
+        <c:txPr>
+          <a:bodyPr rot="-60000000" spcFirstLastPara="1" vertOverflow="ellipsis" vert="horz" wrap="square" anchor="ctr" anchorCtr="1"/>
+          <a:lstStyle/>
+          <a:p>
+            <a:pPr>
+              <a:defRPr sz="900" b="0" i="0" u="none" strike="noStrike" kern="1200" baseline="0">
+                <a:solidFill>
+                  <a:schemeClr val="tx1">
+                    <a:lumMod val="65000"/>
+                    <a:lumOff val="35000"/>
+                  </a:schemeClr>
+                </a:solidFill>
+                <a:latin typeface="+mn-lt"/>
+                <a:ea typeface="+mn-ea"/>
+                <a:cs typeface="+mn-cs"/>
+              </a:defRPr>
+            </a:pPr>
+            <a:endParaRPr lang="zh-CN"/>
+          </a:p>
+        </c:txPr>
+        <c:crossAx val="531283504"/>
+        <c:crosses val="autoZero"/>
+        <c:crossBetween val="between"/>
+      </c:valAx>
+      <c:spPr>
+        <a:noFill/>
+        <a:ln>
+          <a:noFill/>
+        </a:ln>
+        <a:effectLst/>
+      </c:spPr>
+    </c:plotArea>
+    <c:legend>
+      <c:legendPos val="b"/>
+      <c:overlay val="0"/>
+      <c:spPr>
+        <a:noFill/>
+        <a:ln>
+          <a:noFill/>
+        </a:ln>
+        <a:effectLst/>
+      </c:spPr>
+      <c:txPr>
+        <a:bodyPr rot="0" spcFirstLastPara="1" vertOverflow="ellipsis" vert="horz" wrap="square" anchor="ctr" anchorCtr="1"/>
+        <a:lstStyle/>
+        <a:p>
+          <a:pPr>
+            <a:defRPr sz="900" b="0" i="0" u="none" strike="noStrike" kern="1200" baseline="0">
+              <a:solidFill>
+                <a:schemeClr val="tx1">
+                  <a:lumMod val="65000"/>
+                  <a:lumOff val="35000"/>
+                </a:schemeClr>
+              </a:solidFill>
+              <a:latin typeface="+mn-lt"/>
+              <a:ea typeface="+mn-ea"/>
+              <a:cs typeface="+mn-cs"/>
+            </a:defRPr>
+          </a:pPr>
+          <a:endParaRPr lang="zh-CN"/>
+        </a:p>
+      </c:txPr>
+    </c:legend>
+    <c:plotVisOnly val="1"/>
+    <c:dispBlanksAs val="gap"/>
+    <c:extLst>
+      <c:ext xmlns:c16r3="http://schemas.microsoft.com/office/drawing/2017/03/chart" uri="{56B9EC1D-385E-4148-901F-78D8002777C0}">
+        <c16r3:dataDisplayOptions16>
+          <c16r3:dispNaAsBlank val="1"/>
+        </c16r3:dataDisplayOptions16>
+      </c:ext>
+    </c:extLst>
+    <c:showDLblsOverMax val="0"/>
+  </c:chart>
+  <c:spPr>
+    <a:solidFill>
+      <a:schemeClr val="bg1"/>
+    </a:solidFill>
+    <a:ln w="9525" cap="flat" cmpd="sng" algn="ctr">
+      <a:solidFill>
+        <a:schemeClr val="tx1">
+          <a:lumMod val="15000"/>
+          <a:lumOff val="85000"/>
+        </a:schemeClr>
+      </a:solidFill>
+      <a:round/>
+    </a:ln>
+    <a:effectLst/>
+  </c:spPr>
+  <c:txPr>
+    <a:bodyPr/>
+    <a:lstStyle/>
+    <a:p>
+      <a:pPr>
+        <a:defRPr/>
+      </a:pPr>
+      <a:endParaRPr lang="zh-CN"/>
+    </a:p>
+  </c:txPr>
+  <c:externalData r:id="rId3">
+    <c:autoUpdate val="0"/>
+  </c:externalData>
+</c:chartSpace>
+</file>
+
+<file path=word/charts/colors1.xml><?xml version="1.0" encoding="utf-8"?>
+<cs:colorStyle xmlns:cs="http://schemas.microsoft.com/office/drawing/2012/chartStyle" xmlns:a="http://schemas.openxmlformats.org/drawingml/2006/main" meth="cycle" id="10">
+  <a:schemeClr val="accent1"/>
+  <a:schemeClr val="accent2"/>
+  <a:schemeClr val="accent3"/>
+  <a:schemeClr val="accent4"/>
+  <a:schemeClr val="accent5"/>
+  <a:schemeClr val="accent6"/>
+  <cs:variation/>
+  <cs:variation>
+    <a:lumMod val="60000"/>
+  </cs:variation>
+  <cs:variation>
+    <a:lumMod val="80000"/>
+    <a:lumOff val="20000"/>
+  </cs:variation>
+  <cs:variation>
+    <a:lumMod val="80000"/>
+  </cs:variation>
+  <cs:variation>
+    <a:lumMod val="60000"/>
+    <a:lumOff val="40000"/>
+  </cs:variation>
+  <cs:variation>
+    <a:lumMod val="50000"/>
+  </cs:variation>
+  <cs:variation>
+    <a:lumMod val="70000"/>
+    <a:lumOff val="30000"/>
+  </cs:variation>
+  <cs:variation>
+    <a:lumMod val="70000"/>
+  </cs:variation>
+  <cs:variation>
+    <a:lumMod val="50000"/>
+    <a:lumOff val="50000"/>
+  </cs:variation>
+</cs:colorStyle>
+</file>
+
+<file path=word/charts/style1.xml><?xml version="1.0" encoding="utf-8"?>
+<cs:chartStyle xmlns:cs="http://schemas.microsoft.com/office/drawing/2012/chartStyle" xmlns:a="http://schemas.openxmlformats.org/drawingml/2006/main" id="322">
+  <cs:axisTitle>
+    <cs:lnRef idx="0"/>
+    <cs:fillRef idx="0"/>
+    <cs:effectRef idx="0"/>
+    <cs:fontRef idx="minor">
+      <a:schemeClr val="tx1">
+        <a:lumMod val="65000"/>
+        <a:lumOff val="35000"/>
+      </a:schemeClr>
+    </cs:fontRef>
+    <cs:defRPr sz="1000" kern="1200"/>
+  </cs:axisTitle>
+  <cs:categoryAxis>
+    <cs:lnRef idx="0"/>
+    <cs:fillRef idx="0"/>
+    <cs:effectRef idx="0"/>
+    <cs:fontRef idx="minor">
+      <a:schemeClr val="tx1">
+        <a:lumMod val="65000"/>
+        <a:lumOff val="35000"/>
+      </a:schemeClr>
+    </cs:fontRef>
+    <cs:spPr>
+      <a:ln w="9525" cap="flat" cmpd="sng" algn="ctr">
+        <a:solidFill>
+          <a:schemeClr val="tx1">
+            <a:lumMod val="15000"/>
+            <a:lumOff val="85000"/>
+          </a:schemeClr>
+        </a:solidFill>
+        <a:round/>
+      </a:ln>
+    </cs:spPr>
+    <cs:defRPr sz="900" kern="1200"/>
+  </cs:categoryAxis>
+  <cs:chartArea mods="allowNoFillOverride allowNoLineOverride">
+    <cs:lnRef idx="0"/>
+    <cs:fillRef idx="0"/>
+    <cs:effectRef idx="0"/>
+    <cs:fontRef idx="minor">
+      <a:schemeClr val="tx1"/>
+    </cs:fontRef>
+    <cs:spPr>
+      <a:solidFill>
+        <a:schemeClr val="bg1"/>
+      </a:solidFill>
+      <a:ln w="9525" cap="flat" cmpd="sng" algn="ctr">
+        <a:solidFill>
+          <a:schemeClr val="tx1">
+            <a:lumMod val="15000"/>
+            <a:lumOff val="85000"/>
+          </a:schemeClr>
+        </a:solidFill>
+        <a:round/>
+      </a:ln>
+    </cs:spPr>
+    <cs:defRPr sz="1000" kern="1200"/>
+  </cs:chartArea>
+  <cs:dataLabel>
+    <cs:lnRef idx="0"/>
+    <cs:fillRef idx="0"/>
+    <cs:effectRef idx="0"/>
+    <cs:fontRef idx="minor">
+      <a:schemeClr val="tx1">
+        <a:lumMod val="75000"/>
+        <a:lumOff val="25000"/>
+      </a:schemeClr>
+    </cs:fontRef>
+    <cs:defRPr sz="900" kern="1200"/>
+  </cs:dataLabel>
+  <cs:dataLabelCallout>
+    <cs:lnRef idx="0"/>
+    <cs:fillRef idx="0"/>
+    <cs:effectRef idx="0"/>
+    <cs:fontRef idx="minor">
+      <a:schemeClr val="dk1">
+        <a:lumMod val="65000"/>
+        <a:lumOff val="35000"/>
+      </a:schemeClr>
+    </cs:fontRef>
+    <cs:spPr>
+      <a:solidFill>
+        <a:schemeClr val="lt1"/>
+      </a:solidFill>
+      <a:ln>
+        <a:solidFill>
+          <a:schemeClr val="dk1">
+            <a:lumMod val="25000"/>
+            <a:lumOff val="75000"/>
+          </a:schemeClr>
+        </a:solidFill>
+      </a:ln>
+    </cs:spPr>
+    <cs:defRPr sz="900" kern="1200"/>
+    <cs:bodyPr rot="0" spcFirstLastPara="1" vertOverflow="clip" horzOverflow="clip" vert="horz" wrap="square" lIns="36576" tIns="18288" rIns="36576" bIns="18288" anchor="ctr" anchorCtr="1">
+      <a:spAutoFit/>
+    </cs:bodyPr>
+  </cs:dataLabelCallout>
+  <cs:dataPoint>
+    <cs:lnRef idx="0"/>
+    <cs:fillRef idx="1">
+      <cs:styleClr val="auto"/>
+    </cs:fillRef>
+    <cs:effectRef idx="0"/>
+    <cs:fontRef idx="minor">
+      <a:schemeClr val="tx1"/>
+    </cs:fontRef>
+  </cs:dataPoint>
+  <cs:dataPoint3D>
+    <cs:lnRef idx="0"/>
+    <cs:fillRef idx="1">
+      <cs:styleClr val="auto"/>
+    </cs:fillRef>
+    <cs:effectRef idx="0"/>
+    <cs:fontRef idx="minor">
+      <a:schemeClr val="tx1"/>
+    </cs:fontRef>
+  </cs:dataPoint3D>
+  <cs:dataPointLine>
+    <cs:lnRef idx="0">
+      <cs:styleClr val="auto"/>
+    </cs:lnRef>
+    <cs:fillRef idx="1"/>
+    <cs:effectRef idx="0"/>
+    <cs:fontRef idx="minor">
+      <a:schemeClr val="tx1"/>
+    </cs:fontRef>
+    <cs:spPr>
+      <a:ln w="28575" cap="rnd">
+        <a:solidFill>
+          <a:schemeClr val="phClr"/>
+        </a:solidFill>
+        <a:round/>
+      </a:ln>
+    </cs:spPr>
+  </cs:dataPointLine>
+  <cs:dataPointMarker>
+    <cs:lnRef idx="0">
+      <cs:styleClr val="auto"/>
+    </cs:lnRef>
+    <cs:fillRef idx="1">
+      <cs:styleClr val="auto"/>
+    </cs:fillRef>
+    <cs:effectRef idx="0"/>
+    <cs:fontRef idx="minor">
+      <a:schemeClr val="tx1"/>
+    </cs:fontRef>
+    <cs:spPr>
+      <a:ln w="9525">
+        <a:solidFill>
+          <a:schemeClr val="phClr"/>
+        </a:solidFill>
+      </a:ln>
+    </cs:spPr>
+  </cs:dataPointMarker>
+  <cs:dataPointMarkerLayout symbol="circle" size="5"/>
+  <cs:dataPointWireframe>
+    <cs:lnRef idx="0">
+      <cs:styleClr val="auto"/>
+    </cs:lnRef>
+    <cs:fillRef idx="1"/>
+    <cs:effectRef idx="0"/>
+    <cs:fontRef idx="minor">
+      <a:schemeClr val="tx1"/>
+    </cs:fontRef>
+    <cs:spPr>
+      <a:ln w="9525" cap="rnd">
+        <a:solidFill>
+          <a:schemeClr val="phClr"/>
+        </a:solidFill>
+        <a:round/>
+      </a:ln>
+    </cs:spPr>
+  </cs:dataPointWireframe>
+  <cs:dataTable>
+    <cs:lnRef idx="0"/>
+    <cs:fillRef idx="0"/>
+    <cs:effectRef idx="0"/>
+    <cs:fontRef idx="minor">
+      <a:schemeClr val="tx1">
+        <a:lumMod val="65000"/>
+        <a:lumOff val="35000"/>
+      </a:schemeClr>
+    </cs:fontRef>
+    <cs:spPr>
+      <a:noFill/>
+      <a:ln w="9525" cap="flat" cmpd="sng" algn="ctr">
+        <a:solidFill>
+          <a:schemeClr val="tx1">
+            <a:lumMod val="15000"/>
+            <a:lumOff val="85000"/>
+          </a:schemeClr>
+        </a:solidFill>
+        <a:round/>
+      </a:ln>
+    </cs:spPr>
+    <cs:defRPr sz="900" kern="1200"/>
+  </cs:dataTable>
+  <cs:downBar>
+    <cs:lnRef idx="0"/>
+    <cs:fillRef idx="0"/>
+    <cs:effectRef idx="0"/>
+    <cs:fontRef idx="minor">
+      <a:schemeClr val="tx1"/>
+    </cs:fontRef>
+    <cs:spPr>
+      <a:solidFill>
+        <a:schemeClr val="dk1">
+          <a:lumMod val="75000"/>
+          <a:lumOff val="25000"/>
+        </a:schemeClr>
+      </a:solidFill>
+      <a:ln w="9525" cap="flat" cmpd="sng" algn="ctr">
+        <a:solidFill>
+          <a:schemeClr val="tx1">
+            <a:lumMod val="65000"/>
+            <a:lumOff val="35000"/>
+          </a:schemeClr>
+        </a:solidFill>
+        <a:round/>
+      </a:ln>
+    </cs:spPr>
+  </cs:downBar>
+  <cs:dropLine>
+    <cs:lnRef idx="0"/>
+    <cs:fillRef idx="0"/>
+    <cs:effectRef idx="0"/>
+    <cs:fontRef idx="minor">
+      <a:schemeClr val="tx1"/>
+    </cs:fontRef>
+    <cs:spPr>
+      <a:ln w="9525" cap="flat" cmpd="sng" algn="ctr">
+        <a:solidFill>
+          <a:schemeClr val="tx1">
+            <a:lumMod val="35000"/>
+            <a:lumOff val="65000"/>
+          </a:schemeClr>
+        </a:solidFill>
+        <a:round/>
+      </a:ln>
+    </cs:spPr>
+  </cs:dropLine>
+  <cs:errorBar>
+    <cs:lnRef idx="0"/>
+    <cs:fillRef idx="0"/>
+    <cs:effectRef idx="0"/>
+    <cs:fontRef idx="minor">
+      <a:schemeClr val="tx1"/>
+    </cs:fontRef>
+    <cs:spPr>
+      <a:ln w="9525" cap="flat" cmpd="sng" algn="ctr">
+        <a:solidFill>
+          <a:schemeClr val="tx1">
+            <a:lumMod val="65000"/>
+            <a:lumOff val="35000"/>
+          </a:schemeClr>
+        </a:solidFill>
+        <a:round/>
+      </a:ln>
+    </cs:spPr>
+  </cs:errorBar>
+  <cs:floor>
+    <cs:lnRef idx="0"/>
+    <cs:fillRef idx="0"/>
+    <cs:effectRef idx="0"/>
+    <cs:fontRef idx="minor">
+      <a:schemeClr val="tx1"/>
+    </cs:fontRef>
+    <cs:spPr>
+      <a:noFill/>
+      <a:ln>
+        <a:noFill/>
+      </a:ln>
+    </cs:spPr>
+  </cs:floor>
+  <cs:gridlineMajor>
+    <cs:lnRef idx="0"/>
+    <cs:fillRef idx="0"/>
+    <cs:effectRef idx="0"/>
+    <cs:fontRef idx="minor">
+      <a:schemeClr val="tx1"/>
+    </cs:fontRef>
+    <cs:spPr>
+      <a:ln w="9525" cap="flat" cmpd="sng" algn="ctr">
+        <a:solidFill>
+          <a:schemeClr val="tx1">
+            <a:lumMod val="15000"/>
+            <a:lumOff val="85000"/>
+          </a:schemeClr>
+        </a:solidFill>
+        <a:round/>
+      </a:ln>
+    </cs:spPr>
+  </cs:gridlineMajor>
+  <cs:gridlineMinor>
+    <cs:lnRef idx="0"/>
+    <cs:fillRef idx="0"/>
+    <cs:effectRef idx="0"/>
+    <cs:fontRef idx="minor">
+      <a:schemeClr val="tx1"/>
+    </cs:fontRef>
+    <cs:spPr>
+      <a:ln w="9525" cap="flat" cmpd="sng" algn="ctr">
+        <a:solidFill>
+          <a:schemeClr val="tx1">
+            <a:lumMod val="5000"/>
+            <a:lumOff val="95000"/>
+          </a:schemeClr>
+        </a:solidFill>
+        <a:round/>
+      </a:ln>
+    </cs:spPr>
+  </cs:gridlineMinor>
+  <cs:hiLoLine>
+    <cs:lnRef idx="0"/>
+    <cs:fillRef idx="0"/>
+    <cs:effectRef idx="0"/>
+    <cs:fontRef idx="minor">
+      <a:schemeClr val="tx1"/>
+    </cs:fontRef>
+    <cs:spPr>
+      <a:ln w="9525" cap="flat" cmpd="sng" algn="ctr">
+        <a:solidFill>
+          <a:schemeClr val="tx1">
+            <a:lumMod val="75000"/>
+            <a:lumOff val="25000"/>
+          </a:schemeClr>
+        </a:solidFill>
+        <a:round/>
+      </a:ln>
+    </cs:spPr>
+  </cs:hiLoLine>
+  <cs:leaderLine>
+    <cs:lnRef idx="0"/>
+    <cs:fillRef idx="0"/>
+    <cs:effectRef idx="0"/>
+    <cs:fontRef idx="minor">
+      <a:schemeClr val="tx1"/>
+    </cs:fontRef>
+    <cs:spPr>
+      <a:ln w="9525" cap="flat" cmpd="sng" algn="ctr">
+        <a:solidFill>
+          <a:schemeClr val="tx1">
+            <a:lumMod val="35000"/>
+            <a:lumOff val="65000"/>
+          </a:schemeClr>
+        </a:solidFill>
+        <a:round/>
+      </a:ln>
+    </cs:spPr>
+  </cs:leaderLine>
+  <cs:legend>
+    <cs:lnRef idx="0"/>
+    <cs:fillRef idx="0"/>
+    <cs:effectRef idx="0"/>
+    <cs:fontRef idx="minor">
+      <a:schemeClr val="tx1">
+        <a:lumMod val="65000"/>
+        <a:lumOff val="35000"/>
+      </a:schemeClr>
+    </cs:fontRef>
+    <cs:defRPr sz="900" kern="1200"/>
+  </cs:legend>
+  <cs:plotArea mods="allowNoFillOverride allowNoLineOverride">
+    <cs:lnRef idx="0"/>
+    <cs:fillRef idx="0"/>
+    <cs:effectRef idx="0"/>
+    <cs:fontRef idx="minor">
+      <a:schemeClr val="tx1"/>
+    </cs:fontRef>
+  </cs:plotArea>
+  <cs:plotArea3D mods="allowNoFillOverride allowNoLineOverride">
+    <cs:lnRef idx="0"/>
+    <cs:fillRef idx="0"/>
+    <cs:effectRef idx="0"/>
+    <cs:fontRef idx="minor">
+      <a:schemeClr val="tx1"/>
+    </cs:fontRef>
+  </cs:plotArea3D>
+  <cs:seriesAxis>
+    <cs:lnRef idx="0"/>
+    <cs:fillRef idx="0"/>
+    <cs:effectRef idx="0"/>
+    <cs:fontRef idx="minor">
+      <a:schemeClr val="tx1">
+        <a:lumMod val="65000"/>
+        <a:lumOff val="35000"/>
+      </a:schemeClr>
+    </cs:fontRef>
+    <cs:spPr>
+      <a:ln w="9525" cap="flat" cmpd="sng" algn="ctr">
+        <a:solidFill>
+          <a:schemeClr val="tx1">
+            <a:lumMod val="15000"/>
+            <a:lumOff val="85000"/>
+          </a:schemeClr>
+        </a:solidFill>
+        <a:round/>
+      </a:ln>
+    </cs:spPr>
+    <cs:defRPr sz="900" kern="1200"/>
+  </cs:seriesAxis>
+  <cs:seriesLine>
+    <cs:lnRef idx="0"/>
+    <cs:fillRef idx="0"/>
+    <cs:effectRef idx="0"/>
+    <cs:fontRef idx="minor">
+      <a:schemeClr val="tx1"/>
+    </cs:fontRef>
+    <cs:spPr>
+      <a:ln w="9525" cap="flat" cmpd="sng" algn="ctr">
+        <a:solidFill>
+          <a:schemeClr val="tx1">
+            <a:lumMod val="35000"/>
+            <a:lumOff val="65000"/>
+          </a:schemeClr>
+        </a:solidFill>
+        <a:round/>
+      </a:ln>
+    </cs:spPr>
+  </cs:seriesLine>
+  <cs:title>
+    <cs:lnRef idx="0"/>
+    <cs:fillRef idx="0"/>
+    <cs:effectRef idx="0"/>
+    <cs:fontRef idx="minor">
+      <a:schemeClr val="tx1">
+        <a:lumMod val="65000"/>
+        <a:lumOff val="35000"/>
+      </a:schemeClr>
+    </cs:fontRef>
+    <cs:defRPr sz="1400" b="0" kern="1200" spc="0" baseline="0"/>
+  </cs:title>
+  <cs:trendline>
+    <cs:lnRef idx="0">
+      <cs:styleClr val="auto"/>
+    </cs:lnRef>
+    <cs:fillRef idx="0"/>
+    <cs:effectRef idx="0"/>
+    <cs:fontRef idx="minor">
+      <a:schemeClr val="tx1"/>
+    </cs:fontRef>
+    <cs:spPr>
+      <a:ln w="19050" cap="rnd">
+        <a:solidFill>
+          <a:schemeClr val="phClr"/>
+        </a:solidFill>
+        <a:prstDash val="sysDot"/>
+      </a:ln>
+    </cs:spPr>
+  </cs:trendline>
+  <cs:trendlineLabel>
+    <cs:lnRef idx="0"/>
+    <cs:fillRef idx="0"/>
+    <cs:effectRef idx="0"/>
+    <cs:fontRef idx="minor">
+      <a:schemeClr val="tx1">
+        <a:lumMod val="65000"/>
+        <a:lumOff val="35000"/>
+      </a:schemeClr>
+    </cs:fontRef>
+    <cs:defRPr sz="900" kern="1200"/>
+  </cs:trendlineLabel>
+  <cs:upBar>
+    <cs:lnRef idx="0"/>
+    <cs:fillRef idx="0"/>
+    <cs:effectRef idx="0"/>
+    <cs:fontRef idx="minor">
+      <a:schemeClr val="tx1"/>
+    </cs:fontRef>
+    <cs:spPr>
+      <a:solidFill>
+        <a:schemeClr val="lt1"/>
+      </a:solidFill>
+      <a:ln w="9525" cap="flat" cmpd="sng" algn="ctr">
+        <a:solidFill>
+          <a:schemeClr val="tx1">
+            <a:lumMod val="65000"/>
+            <a:lumOff val="35000"/>
+          </a:schemeClr>
+        </a:solidFill>
+        <a:round/>
+      </a:ln>
+    </cs:spPr>
+  </cs:upBar>
+  <cs:valueAxis>
+    <cs:lnRef idx="0"/>
+    <cs:fillRef idx="0"/>
+    <cs:effectRef idx="0"/>
+    <cs:fontRef idx="minor">
+      <a:schemeClr val="tx1">
+        <a:lumMod val="65000"/>
+        <a:lumOff val="35000"/>
+      </a:schemeClr>
+    </cs:fontRef>
+    <cs:defRPr sz="900" kern="1200"/>
+  </cs:valueAxis>
+  <cs:wall>
+    <cs:lnRef idx="0"/>
+    <cs:fillRef idx="0"/>
+    <cs:effectRef idx="0"/>
+    <cs:fontRef idx="minor">
+      <a:schemeClr val="tx1"/>
+    </cs:fontRef>
+    <cs:spPr>
+      <a:noFill/>
+      <a:ln>
+        <a:noFill/>
+      </a:ln>
+    </cs:spPr>
+  </cs:wall>
+</cs:chartStyle>
 </file>
 
 <file path=word/theme/theme1.xml><?xml version="1.0" encoding="utf-8"?>
@@ -2769,7 +3955,7 @@
   <a:extraClrSchemeLst/>
   <a:extLst>
     <a:ext uri="{05A4C25C-085E-4340-85A3-A5531E510DB2}">
-      <thm15:themeFamily xmlns:thm15="http://schemas.microsoft.com/office/thememl/2012/main" xmlns="" name="Office Theme" id="{62F939B6-93AF-4DB8-9C6B-D6C7DFDC589F}" vid="{4A3C46E8-61CC-4603-A589-7422A47A8E4A}"/>
+      <thm15:themeFamily xmlns:thm15="http://schemas.microsoft.com/office/thememl/2012/main" name="Office Theme" id="{62F939B6-93AF-4DB8-9C6B-D6C7DFDC589F}" vid="{4A3C46E8-61CC-4603-A589-7422A47A8E4A}"/>
     </a:ext>
   </a:extLst>
 </a:theme>

</xml_diff>

<commit_message>
#543 Retain chart title style
</commit_message>
<xml_diff>
--- a/src/test/resources/template/reference_chart.docx
+++ b/src/test/resources/template/reference_chart.docx
@@ -36,9 +36,9 @@
           <w:lang w:val="en-US" w:eastAsia="zh-CN"/>
         </w:rPr>
         <w:drawing>
-          <wp:inline distT="0" distB="0" distL="0" distR="0" wp14:anchorId="0F458E6D" wp14:editId="08453C0B">
+          <wp:inline distT="0" distB="0" distL="0" distR="0" wp14:anchorId="0F458E6D" wp14:editId="39684CF6">
             <wp:extent cx="5486400" cy="3475567"/>
-            <wp:effectExtent l="0" t="0" r="25400" b="29845"/>
+            <wp:effectExtent l="0" t="0" r="12700" b="17145"/>
             <wp:docPr id="7" name="图表 7" title="{{barChart}}"/>
             <wp:cNvGraphicFramePr/>
             <a:graphic xmlns:a="http://schemas.openxmlformats.org/drawingml/2006/main">
@@ -335,6 +335,7 @@
           <w:rFonts w:hint="eastAsia"/>
           <w:lang w:eastAsia="zh-CN"/>
         </w:rPr>
+        <w:lastRenderedPageBreak/>
         <w:t>面积图</w:t>
       </w:r>
     </w:p>
@@ -452,14 +453,12 @@
           <w:rFonts w:hint="eastAsia"/>
           <w:lang w:eastAsia="zh-CN"/>
         </w:rPr>
-        <w:lastRenderedPageBreak/>
         <w:t>组合图</w:t>
       </w:r>
     </w:p>
     <w:p>
       <w:pPr>
         <w:rPr>
-          <w:rFonts w:hint="eastAsia"/>
           <w:lang w:eastAsia="zh-CN"/>
         </w:rPr>
       </w:pPr>
@@ -469,6 +468,7 @@
           <w:noProof/>
           <w:lang w:eastAsia="zh-CN"/>
         </w:rPr>
+        <w:lastRenderedPageBreak/>
         <w:drawing>
           <wp:inline distT="0" distB="0" distL="0" distR="0" wp14:anchorId="0D4563DD" wp14:editId="614CD265">
             <wp:extent cx="5486400" cy="3200400"/>
@@ -779,11 +779,6 @@
     <w:lsdException w:name="Book Title" w:uiPriority="33" w:qFormat="1"/>
     <w:lsdException w:name="Bibliography" w:semiHidden="1" w:uiPriority="37" w:unhideWhenUsed="1"/>
     <w:lsdException w:name="TOC Heading" w:semiHidden="1" w:uiPriority="39" w:unhideWhenUsed="1" w:qFormat="1"/>
-    <w:lsdException w:name="Plain Table 5" w:semiHidden="1" w:unhideWhenUsed="1"/>
-    <w:lsdException w:name="Grid Table Light" w:semiHidden="1" w:unhideWhenUsed="1"/>
-    <w:lsdException w:name="Grid Table 1 Light" w:semiHidden="1" w:unhideWhenUsed="1"/>
-    <w:lsdException w:name="Grid Table 2" w:semiHidden="1" w:unhideWhenUsed="1"/>
-    <w:lsdException w:name="Grid Table 3" w:semiHidden="1" w:unhideWhenUsed="1"/>
     <w:lsdException w:name="Grid Table 4" w:uiPriority="49"/>
     <w:lsdException w:name="Grid Table 5 Dark" w:uiPriority="50"/>
     <w:lsdException w:name="Grid Table 6 Colorful" w:uiPriority="51"/>
@@ -928,7 +923,7 @@
       <w:spacing w:after="0" w:line="240" w:lineRule="auto"/>
     </w:pPr>
     <w:rPr>
-      <w:rFonts w:ascii="HEITI SC LIGHT" w:eastAsia="HEITI SC LIGHT"/>
+      <w:rFonts w:ascii="Heiti SC Light" w:eastAsia="Heiti SC Light"/>
       <w:sz w:val="18"/>
       <w:szCs w:val="18"/>
     </w:rPr>
@@ -941,7 +936,7 @@
     <w:semiHidden/>
     <w:rsid w:val="00396F3C"/>
     <w:rPr>
-      <w:rFonts w:ascii="HEITI SC LIGHT" w:eastAsia="HEITI SC LIGHT"/>
+      <w:rFonts w:ascii="Heiti SC Light" w:eastAsia="Heiti SC Light"/>
       <w:sz w:val="18"/>
       <w:szCs w:val="18"/>
     </w:rPr>
@@ -970,17 +965,29 @@
           <a:lstStyle/>
           <a:p>
             <a:pPr>
-              <a:defRPr/>
+              <a:defRPr b="0" i="0">
+                <a:latin typeface="Microsoft YaHei" panose="020B0503020204020204" pitchFamily="34" charset="-122"/>
+                <a:ea typeface="Microsoft YaHei" panose="020B0503020204020204" pitchFamily="34" charset="-122"/>
+              </a:defRPr>
             </a:pPr>
             <a:r>
-              <a:rPr lang="zh-CN" altLang="zh-CN"/>
+              <a:rPr lang="zh-CN" altLang="zh-CN" sz="1200" b="0" i="0">
+                <a:latin typeface="Microsoft YaHei" panose="020B0503020204020204" pitchFamily="34" charset="-122"/>
+                <a:ea typeface="Microsoft YaHei" panose="020B0503020204020204" pitchFamily="34" charset="-122"/>
+              </a:rPr>
               <a:t>c</a:t>
             </a:r>
             <a:r>
-              <a:rPr lang="en-US" altLang="zh-CN"/>
+              <a:rPr lang="en-US" altLang="zh-CN" sz="1200" b="0" i="0">
+                <a:latin typeface="Microsoft YaHei" panose="020B0503020204020204" pitchFamily="34" charset="-122"/>
+                <a:ea typeface="Microsoft YaHei" panose="020B0503020204020204" pitchFamily="34" charset="-122"/>
+              </a:rPr>
               <a:t>hart</a:t>
             </a:r>
-            <a:endParaRPr lang="zh-CN" altLang="en-US"/>
+            <a:endParaRPr lang="zh-CN" altLang="en-US" sz="1200" b="0" i="0">
+              <a:latin typeface="Microsoft YaHei" panose="020B0503020204020204" pitchFamily="34" charset="-122"/>
+              <a:ea typeface="Microsoft YaHei" panose="020B0503020204020204" pitchFamily="34" charset="-122"/>
+            </a:endParaRPr>
           </a:p>
         </c:rich>
       </c:tx>

</xml_diff>